<commit_message>
number of layers fix
</commit_message>
<xml_diff>
--- a/Deep Learning Final Project.docx
+++ b/Deep Learning Final Project.docx
@@ -156,7 +156,7 @@
       <w:pPr>
         <w:jc w:val="center"/>
         <w:rPr>
-          <w:rFonts w:ascii="David" w:hAnsi="David" w:cs="David" w:hint="cs"/>
+          <w:rFonts w:ascii="David" w:hAnsi="David" w:cs="David"/>
           <w:sz w:val="18"/>
           <w:szCs w:val="18"/>
           <w:rtl/>
@@ -169,7 +169,7 @@
           <w:szCs w:val="24"/>
           <w:rtl/>
         </w:rPr>
-        <w:t>פרויקט סוף</w:t>
+        <w:t>פרויקט סוף בקורס "</w:t>
       </w:r>
       <w:r>
         <w:rPr>
@@ -178,7 +178,7 @@
           <w:szCs w:val="24"/>
           <w:rtl/>
         </w:rPr>
-        <w:t xml:space="preserve"> בקורס "</w:t>
+        <w:t>למידה עמוקה</w:t>
       </w:r>
       <w:r>
         <w:rPr>
@@ -187,7 +187,7 @@
           <w:szCs w:val="24"/>
           <w:rtl/>
         </w:rPr>
-        <w:t>למידה עמוקה</w:t>
+        <w:t>"</w:t>
       </w:r>
       <w:r>
         <w:rPr>
@@ -196,7 +196,7 @@
           <w:szCs w:val="24"/>
           <w:rtl/>
         </w:rPr>
-        <w:t>"</w:t>
+        <w:t xml:space="preserve">, </w:t>
       </w:r>
       <w:r>
         <w:rPr>
@@ -205,15 +205,6 @@
           <w:szCs w:val="24"/>
           <w:rtl/>
         </w:rPr>
-        <w:t xml:space="preserve">, </w:t>
-      </w:r>
-      <w:r>
-        <w:rPr>
-          <w:rFonts w:ascii="David" w:hAnsi="David" w:cs="David" w:hint="cs"/>
-          <w:sz w:val="24"/>
-          <w:szCs w:val="24"/>
-          <w:rtl/>
-        </w:rPr>
         <w:t>סמסטר ב' תש"פ, 2020.</w:t>
       </w:r>
       <w:r>
@@ -392,12 +383,6 @@
           <w:rtl/>
         </w:rPr>
         <w:tab/>
-      </w:r>
-      <w:r>
-        <w:rPr>
-          <w:rFonts w:ascii="David" w:hAnsi="David" w:cs="David"/>
-          <w:rtl/>
-        </w:rPr>
         <w:t>הנדסת חשמל ואלק'</w:t>
       </w:r>
     </w:p>
@@ -471,12 +456,6 @@
           <w:rtl/>
         </w:rPr>
         <w:tab/>
-      </w:r>
-      <w:r>
-        <w:rPr>
-          <w:rFonts w:ascii="David" w:hAnsi="David" w:cs="David"/>
-          <w:rtl/>
-        </w:rPr>
         <w:t>הנדסת חשמל ואלק'</w:t>
       </w:r>
     </w:p>
@@ -550,12 +529,6 @@
           <w:rtl/>
         </w:rPr>
         <w:tab/>
-      </w:r>
-      <w:r>
-        <w:rPr>
-          <w:rFonts w:ascii="David" w:hAnsi="David" w:cs="David"/>
-          <w:rtl/>
-        </w:rPr>
         <w:t>הנדסת חשמל ואלק'</w:t>
       </w:r>
     </w:p>
@@ -590,7 +563,7 @@
     <w:p>
       <w:pPr>
         <w:rPr>
-          <w:rFonts w:cs="David" w:hint="cs"/>
+          <w:rFonts w:cs="David"/>
           <w:rtl/>
         </w:rPr>
       </w:pPr>
@@ -696,14 +669,12 @@
         </w:rPr>
         <w:t xml:space="preserve">בפרויקט זה בנינו מערכת למידה עמוקה היודעת לסווג תמונות </w:t>
       </w:r>
-      <w:proofErr w:type="spellStart"/>
       <w:r>
         <w:rPr>
           <w:rFonts w:ascii="David" w:hAnsi="David" w:cs="David"/>
         </w:rPr>
         <w:t>xray</w:t>
       </w:r>
-      <w:proofErr w:type="spellEnd"/>
       <w:r>
         <w:rPr>
           <w:rFonts w:ascii="David" w:hAnsi="David" w:cs="David"/>
@@ -804,27 +775,18 @@
         </w:rPr>
         <w:t xml:space="preserve">( </w:t>
       </w:r>
-      <w:proofErr w:type="spellStart"/>
       <w:r>
         <w:rPr>
           <w:rFonts w:ascii="David" w:hAnsi="David" w:cs="David"/>
         </w:rPr>
         <w:t>base_model</w:t>
       </w:r>
-      <w:proofErr w:type="spellEnd"/>
-      <w:r>
-        <w:rPr>
-          <w:rFonts w:ascii="David" w:hAnsi="David" w:cs="David"/>
-          <w:rtl/>
-        </w:rPr>
-        <w:t xml:space="preserve"> </w:t>
-      </w:r>
-      <w:r>
-        <w:rPr>
-          <w:rFonts w:ascii="David" w:hAnsi="David" w:cs="David"/>
-          <w:rtl/>
-        </w:rPr>
-        <w:t xml:space="preserve">) </w:t>
+      <w:r>
+        <w:rPr>
+          <w:rFonts w:ascii="David" w:hAnsi="David" w:cs="David"/>
+          <w:rtl/>
+        </w:rPr>
+        <w:t xml:space="preserve"> ) </w:t>
       </w:r>
       <w:r>
         <w:rPr>
@@ -934,14 +896,12 @@
         </w:rPr>
         <w:t xml:space="preserve">אימון ראשוני – הקפאנו את כלל שכבות ה- </w:t>
       </w:r>
-      <w:proofErr w:type="spellStart"/>
       <w:r>
         <w:rPr>
           <w:rFonts w:ascii="David" w:hAnsi="David" w:cs="David"/>
         </w:rPr>
         <w:t>base_model</w:t>
       </w:r>
-      <w:proofErr w:type="spellEnd"/>
       <w:r>
         <w:rPr>
           <w:rFonts w:ascii="David" w:hAnsi="David" w:cs="David"/>
@@ -1004,9 +964,15 @@
       <w:r>
         <w:rPr>
           <w:rFonts w:ascii="David" w:hAnsi="David" w:cs="David"/>
-          <w:rtl/>
-        </w:rPr>
-        <w:t>90 שכבות מהסוף.</w:t>
+        </w:rPr>
+        <w:t>27</w:t>
+      </w:r>
+      <w:r>
+        <w:rPr>
+          <w:rFonts w:ascii="David" w:hAnsi="David" w:cs="David"/>
+          <w:rtl/>
+        </w:rPr>
+        <w:t xml:space="preserve"> שכבות מהסוף.</w:t>
       </w:r>
     </w:p>
     <w:p>
@@ -1105,14 +1071,12 @@
         </w:rPr>
         <w:t xml:space="preserve">ל- </w:t>
       </w:r>
-      <w:proofErr w:type="spellStart"/>
       <w:r>
         <w:rPr>
           <w:rFonts w:ascii="David" w:hAnsi="David" w:cs="David"/>
         </w:rPr>
         <w:t>base_model</w:t>
       </w:r>
-      <w:proofErr w:type="spellEnd"/>
       <w:r>
         <w:rPr>
           <w:rFonts w:ascii="David" w:hAnsi="David" w:cs="David"/>
@@ -1154,21 +1118,7 @@
         <w:rPr>
           <w:rFonts w:ascii="David" w:hAnsi="David" w:cs="David"/>
         </w:rPr>
-        <w:t>Dense(units=1024, activation=’</w:t>
-      </w:r>
-      <w:proofErr w:type="spellStart"/>
-      <w:r>
-        <w:rPr>
-          <w:rFonts w:ascii="David" w:hAnsi="David" w:cs="David"/>
-        </w:rPr>
-        <w:t>relu</w:t>
-      </w:r>
-      <w:proofErr w:type="spellEnd"/>
-      <w:r>
-        <w:rPr>
-          <w:rFonts w:ascii="David" w:hAnsi="David" w:cs="David"/>
-        </w:rPr>
-        <w:t>’)</w:t>
+        <w:t>Dense(units=1024, activation=’relu’)</w:t>
       </w:r>
     </w:p>
     <w:p>
@@ -1447,13 +1397,7 @@
         <w:rPr>
           <w:rFonts w:ascii="David" w:hAnsi="David" w:cs="David"/>
         </w:rPr>
-        <w:t xml:space="preserve"> </w:t>
-      </w:r>
-      <w:r>
-        <w:rPr>
-          <w:rFonts w:ascii="David" w:hAnsi="David" w:cs="David"/>
-        </w:rPr>
-        <w:t>(14 epochs)</w:t>
+        <w:t xml:space="preserve"> (14 epochs)</w:t>
       </w:r>
       <w:r>
         <w:rPr>
@@ -1608,21 +1552,7 @@
           <w:rFonts w:ascii="David" w:hAnsi="David" w:cs="David"/>
           <w:rtl/>
         </w:rPr>
-        <w:t xml:space="preserve">הוספת שכבת </w:t>
-      </w:r>
-      <w:r>
-        <w:rPr>
-          <w:rFonts w:ascii="David" w:hAnsi="David" w:cs="David"/>
-          <w:rtl/>
-        </w:rPr>
-        <w:t>אחת</w:t>
-      </w:r>
-      <w:r>
-        <w:rPr>
-          <w:rFonts w:ascii="David" w:hAnsi="David" w:cs="David"/>
-          <w:rtl/>
-        </w:rPr>
-        <w:t xml:space="preserve"> - </w:t>
+        <w:t xml:space="preserve">הוספת שכבת אחת - </w:t>
       </w:r>
       <w:r>
         <w:rPr>
@@ -1856,13 +1786,7 @@
         <w:rPr>
           <w:rFonts w:ascii="David" w:hAnsi="David" w:cs="David"/>
         </w:rPr>
-        <w:t xml:space="preserve"> </w:t>
-      </w:r>
-      <w:r>
-        <w:rPr>
-          <w:rFonts w:ascii="David" w:hAnsi="David" w:cs="David"/>
-        </w:rPr>
-        <w:t>(14 epochs)</w:t>
+        <w:t xml:space="preserve"> (14 epochs)</w:t>
       </w:r>
       <w:r>
         <w:rPr>
@@ -1943,21 +1867,7 @@
           <w:rFonts w:ascii="David" w:hAnsi="David" w:cs="David"/>
           <w:rtl/>
         </w:rPr>
-        <w:t>דיוק על סט הבדיקה: 90.</w:t>
-      </w:r>
-      <w:r>
-        <w:rPr>
-          <w:rFonts w:ascii="David" w:hAnsi="David" w:cs="David"/>
-          <w:rtl/>
-        </w:rPr>
-        <w:t>22</w:t>
-      </w:r>
-      <w:r>
-        <w:rPr>
-          <w:rFonts w:ascii="David" w:hAnsi="David" w:cs="David"/>
-          <w:rtl/>
-        </w:rPr>
-        <w:t>%</w:t>
+        <w:t>דיוק על סט הבדיקה: 90.22%</w:t>
       </w:r>
     </w:p>
     <w:p>
@@ -2010,21 +1920,7 @@
         <w:rPr>
           <w:rFonts w:ascii="David" w:hAnsi="David" w:cs="David"/>
         </w:rPr>
-        <w:t>,activation=’</w:t>
-      </w:r>
-      <w:proofErr w:type="spellStart"/>
-      <w:r>
-        <w:rPr>
-          <w:rFonts w:ascii="David" w:hAnsi="David" w:cs="David"/>
-        </w:rPr>
-        <w:t>relu</w:t>
-      </w:r>
-      <w:proofErr w:type="spellEnd"/>
-      <w:r>
-        <w:rPr>
-          <w:rFonts w:ascii="David" w:hAnsi="David" w:cs="David"/>
-        </w:rPr>
-        <w:t>’)</w:t>
+        <w:t>,activation=’relu’)</w:t>
       </w:r>
       <w:r>
         <w:rPr>
@@ -2037,33 +1933,7 @@
         <w:rPr>
           <w:rFonts w:ascii="David" w:hAnsi="David" w:cs="David"/>
         </w:rPr>
-        <w:t>Dense(</w:t>
-      </w:r>
-      <w:r>
-        <w:rPr>
-          <w:rFonts w:ascii="David" w:hAnsi="David" w:cs="David"/>
-        </w:rPr>
-        <w:t>256</w:t>
-      </w:r>
-      <w:r>
-        <w:rPr>
-          <w:rFonts w:ascii="David" w:hAnsi="David" w:cs="David"/>
-        </w:rPr>
-        <w:t>,activation=’</w:t>
-      </w:r>
-      <w:proofErr w:type="spellStart"/>
-      <w:r>
-        <w:rPr>
-          <w:rFonts w:ascii="David" w:hAnsi="David" w:cs="David"/>
-        </w:rPr>
-        <w:t>relu</w:t>
-      </w:r>
-      <w:proofErr w:type="spellEnd"/>
-      <w:r>
-        <w:rPr>
-          <w:rFonts w:ascii="David" w:hAnsi="David" w:cs="David"/>
-        </w:rPr>
-        <w:t>’)</w:t>
+        <w:t>Dense(256,activation=’relu’)</w:t>
       </w:r>
     </w:p>
     <w:p>
@@ -2105,6 +1975,7 @@
       <w:r>
         <w:rPr>
           <w:rFonts w:ascii="David" w:hAnsi="David" w:cs="David"/>
+          <w:noProof/>
           <w:rtl/>
         </w:rPr>
         <w:drawing>
@@ -2159,27 +2030,14 @@
         <w:rPr>
           <w:rFonts w:ascii="David" w:hAnsi="David" w:cs="David"/>
         </w:rPr>
-        <w:t>Accuracy &amp; loss</w:t>
-      </w:r>
-      <w:r>
-        <w:rPr>
-          <w:rFonts w:ascii="David" w:hAnsi="David" w:cs="David"/>
-        </w:rPr>
-        <w:t xml:space="preserve"> (14 epochs)</w:t>
-      </w:r>
-      <w:r>
-        <w:rPr>
-          <w:rFonts w:ascii="David" w:hAnsi="David" w:cs="David"/>
-          <w:rtl/>
-        </w:rPr>
-        <w:t xml:space="preserve"> </w:t>
-      </w:r>
-      <w:r>
-        <w:rPr>
-          <w:rFonts w:ascii="David" w:hAnsi="David" w:cs="David"/>
-          <w:rtl/>
-        </w:rPr>
-        <w:t>:</w:t>
+        <w:t>Accuracy &amp; loss (14 epochs)</w:t>
+      </w:r>
+      <w:r>
+        <w:rPr>
+          <w:rFonts w:ascii="David" w:hAnsi="David" w:cs="David"/>
+          <w:rtl/>
+        </w:rPr>
+        <w:t xml:space="preserve"> :</w:t>
       </w:r>
     </w:p>
     <w:p>
@@ -2517,21 +2375,7 @@
         <w:rPr>
           <w:rFonts w:ascii="David" w:hAnsi="David" w:cs="David"/>
         </w:rPr>
-        <w:t>#units = (</w:t>
-      </w:r>
-      <w:proofErr w:type="spellStart"/>
-      <w:r>
-        <w:rPr>
-          <w:rFonts w:ascii="David" w:hAnsi="David" w:cs="David"/>
-        </w:rPr>
-        <w:t>x,y,z</w:t>
-      </w:r>
-      <w:proofErr w:type="spellEnd"/>
-      <w:r>
-        <w:rPr>
-          <w:rFonts w:ascii="David" w:hAnsi="David" w:cs="David"/>
-        </w:rPr>
-        <w:t>)</w:t>
+        <w:t>#units = (x,y,z)</w:t>
       </w:r>
       <w:r>
         <w:rPr>
@@ -2551,13 +2395,7 @@
         <w:rPr>
           <w:rFonts w:ascii="David" w:hAnsi="David" w:cs="David"/>
         </w:rPr>
-        <w:t>Dense(</w:t>
-      </w:r>
-      <w:r>
-        <w:rPr>
-          <w:rFonts w:ascii="David" w:hAnsi="David" w:cs="David"/>
-        </w:rPr>
-        <w:t>units=</w:t>
+        <w:t>Dense(units=</w:t>
       </w:r>
       <w:r>
         <w:rPr>
@@ -2571,39 +2409,7 @@
         <w:rPr>
           <w:rFonts w:ascii="David" w:hAnsi="David" w:cs="David"/>
         </w:rPr>
-        <w:t xml:space="preserve"> </w:t>
-      </w:r>
-      <w:r>
-        <w:rPr>
-          <w:rFonts w:ascii="David" w:hAnsi="David" w:cs="David"/>
-        </w:rPr>
-        <w:t>,activation=’</w:t>
-      </w:r>
-      <w:proofErr w:type="spellStart"/>
-      <w:r>
-        <w:rPr>
-          <w:rFonts w:ascii="David" w:hAnsi="David" w:cs="David"/>
-        </w:rPr>
-        <w:t>relu</w:t>
-      </w:r>
-      <w:proofErr w:type="spellEnd"/>
-      <w:r>
-        <w:rPr>
-          <w:rFonts w:ascii="David" w:hAnsi="David" w:cs="David"/>
-        </w:rPr>
-        <w:t>’)</w:t>
-      </w:r>
-      <w:r>
-        <w:rPr>
-          <w:rFonts w:ascii="David" w:hAnsi="David" w:cs="David"/>
-        </w:rPr>
-        <w:t xml:space="preserve">, </w:t>
-      </w:r>
-      <w:r>
-        <w:rPr>
-          <w:rFonts w:ascii="David" w:hAnsi="David" w:cs="David"/>
-        </w:rPr>
-        <w:t>Dense(units=</w:t>
+        <w:t xml:space="preserve"> ,activation=’relu’), Dense(units=</w:t>
       </w:r>
       <w:r>
         <w:rPr>
@@ -2617,33 +2423,7 @@
         <w:rPr>
           <w:rFonts w:ascii="David" w:hAnsi="David" w:cs="David"/>
         </w:rPr>
-        <w:t xml:space="preserve"> ,activation=’</w:t>
-      </w:r>
-      <w:proofErr w:type="spellStart"/>
-      <w:r>
-        <w:rPr>
-          <w:rFonts w:ascii="David" w:hAnsi="David" w:cs="David"/>
-        </w:rPr>
-        <w:t>relu</w:t>
-      </w:r>
-      <w:proofErr w:type="spellEnd"/>
-      <w:r>
-        <w:rPr>
-          <w:rFonts w:ascii="David" w:hAnsi="David" w:cs="David"/>
-        </w:rPr>
-        <w:t>’)</w:t>
-      </w:r>
-      <w:r>
-        <w:rPr>
-          <w:rFonts w:ascii="David" w:hAnsi="David" w:cs="David"/>
-        </w:rPr>
-        <w:t xml:space="preserve">, </w:t>
-      </w:r>
-      <w:r>
-        <w:rPr>
-          <w:rFonts w:ascii="David" w:hAnsi="David" w:cs="David"/>
-        </w:rPr>
-        <w:t>Dense(units=</w:t>
+        <w:t xml:space="preserve"> ,activation=’relu’), Dense(units=</w:t>
       </w:r>
       <w:r>
         <w:rPr>
@@ -2657,21 +2437,7 @@
         <w:rPr>
           <w:rFonts w:ascii="David" w:hAnsi="David" w:cs="David"/>
         </w:rPr>
-        <w:t xml:space="preserve"> ,activation=’</w:t>
-      </w:r>
-      <w:proofErr w:type="spellStart"/>
-      <w:r>
-        <w:rPr>
-          <w:rFonts w:ascii="David" w:hAnsi="David" w:cs="David"/>
-        </w:rPr>
-        <w:t>relu</w:t>
-      </w:r>
-      <w:proofErr w:type="spellEnd"/>
-      <w:r>
-        <w:rPr>
-          <w:rFonts w:ascii="David" w:hAnsi="David" w:cs="David"/>
-        </w:rPr>
-        <w:t>’)</w:t>
+        <w:t xml:space="preserve"> ,activation=’relu’)</w:t>
       </w:r>
     </w:p>
     <w:tbl>
@@ -2881,13 +2647,7 @@
               <w:rPr>
                 <w:rFonts w:ascii="David" w:hAnsi="David" w:cs="David"/>
               </w:rPr>
-              <w:t>,</w:t>
-            </w:r>
-            <w:r>
-              <w:rPr>
-                <w:rFonts w:ascii="David" w:hAnsi="David" w:cs="David"/>
-              </w:rPr>
-              <w:t>32</w:t>
+              <w:t>,32</w:t>
             </w:r>
             <w:r>
               <w:rPr>
@@ -2957,13 +2717,7 @@
               <w:rPr>
                 <w:rFonts w:ascii="David" w:hAnsi="David" w:cs="David"/>
               </w:rPr>
-              <w:t>,</w:t>
-            </w:r>
-            <w:r>
-              <w:rPr>
-                <w:rFonts w:ascii="David" w:hAnsi="David" w:cs="David"/>
-              </w:rPr>
-              <w:t>256</w:t>
+              <w:t>,256</w:t>
             </w:r>
             <w:r>
               <w:rPr>
@@ -3176,6 +2930,7 @@
       <w:r>
         <w:rPr>
           <w:rFonts w:ascii="David" w:hAnsi="David" w:cs="David"/>
+          <w:noProof/>
           <w:rtl/>
         </w:rPr>
         <w:drawing>
@@ -3236,13 +2991,7 @@
         <w:rPr>
           <w:rFonts w:ascii="David" w:hAnsi="David" w:cs="David"/>
         </w:rPr>
-        <w:t xml:space="preserve"> </w:t>
-      </w:r>
-      <w:r>
-        <w:rPr>
-          <w:rFonts w:ascii="David" w:hAnsi="David" w:cs="David"/>
-        </w:rPr>
-        <w:t>(14 epochs)</w:t>
+        <w:t xml:space="preserve"> (14 epochs)</w:t>
       </w:r>
       <w:r>
         <w:rPr>
@@ -3668,13 +3417,7 @@
               <w:rPr>
                 <w:rFonts w:ascii="David" w:hAnsi="David" w:cs="David"/>
               </w:rPr>
-              <w:t xml:space="preserve">0. </w:t>
-            </w:r>
-            <w:r>
-              <w:rPr>
-                <w:rFonts w:ascii="David" w:hAnsi="David" w:cs="David"/>
-              </w:rPr>
-              <w:t>00002</w:t>
+              <w:t>0. 00002</w:t>
             </w:r>
           </w:p>
         </w:tc>
@@ -4039,6 +3782,7 @@
       <w:r>
         <w:rPr>
           <w:rFonts w:ascii="David" w:hAnsi="David" w:cs="David"/>
+          <w:noProof/>
           <w:rtl/>
         </w:rPr>
         <w:drawing>
@@ -4277,19 +4021,11 @@
         </w:rPr>
         <w:t xml:space="preserve"> ו </w:t>
       </w:r>
-      <w:proofErr w:type="spellStart"/>
-      <w:r>
-        <w:rPr>
-          <w:rFonts w:ascii="David" w:hAnsi="David" w:cs="David"/>
-        </w:rPr>
-        <w:t>nesterov</w:t>
-      </w:r>
-      <w:proofErr w:type="spellEnd"/>
-      <w:r>
-        <w:rPr>
-          <w:rFonts w:ascii="David" w:hAnsi="David" w:cs="David"/>
-        </w:rPr>
-        <w:t xml:space="preserve"> momentum</w:t>
+      <w:r>
+        <w:rPr>
+          <w:rFonts w:ascii="David" w:hAnsi="David" w:cs="David"/>
+        </w:rPr>
+        <w:t>nesterov momentum</w:t>
       </w:r>
       <w:r>
         <w:rPr>
@@ -4947,6 +4683,7 @@
       <w:r>
         <w:rPr>
           <w:rFonts w:ascii="David" w:hAnsi="David" w:cs="David"/>
+          <w:noProof/>
           <w:rtl/>
         </w:rPr>
         <w:drawing>
@@ -5792,6 +5529,7 @@
       <w:r>
         <w:rPr>
           <w:rFonts w:ascii="David" w:hAnsi="David" w:cs="David"/>
+          <w:noProof/>
           <w:rtl/>
         </w:rPr>
         <w:drawing>
@@ -6199,14 +5937,7 @@
           <w:rFonts w:ascii="David" w:hAnsi="David" w:cs="David"/>
           <w:rtl/>
         </w:rPr>
-        <w:t>ביצועי הרשת עם אופטימייזר</w:t>
-      </w:r>
-      <w:r>
-        <w:rPr>
-          <w:rFonts w:ascii="David" w:hAnsi="David" w:cs="David"/>
-          <w:rtl/>
-        </w:rPr>
-        <w:t xml:space="preserve"> </w:t>
+        <w:t xml:space="preserve">ביצועי הרשת עם אופטימייזר </w:t>
       </w:r>
       <w:r>
         <w:rPr>
@@ -6657,6 +6388,7 @@
       <w:r>
         <w:rPr>
           <w:rFonts w:ascii="David" w:hAnsi="David" w:cs="David"/>
+          <w:noProof/>
           <w:rtl/>
         </w:rPr>
         <w:drawing>
@@ -6950,14 +6682,12 @@
         </w:rPr>
         <w:t xml:space="preserve">הפעלת מנגון </w:t>
       </w:r>
-      <w:proofErr w:type="spellStart"/>
       <w:r>
         <w:rPr>
           <w:rFonts w:ascii="David" w:hAnsi="David" w:cs="David"/>
         </w:rPr>
         <w:t>Earlystopping</w:t>
       </w:r>
-      <w:proofErr w:type="spellEnd"/>
       <w:r>
         <w:rPr>
           <w:rFonts w:ascii="David" w:hAnsi="David" w:cs="David"/>
@@ -6991,14 +6721,7 @@
           <w:rFonts w:ascii="David" w:hAnsi="David" w:cs="David"/>
           <w:rtl/>
         </w:rPr>
-        <w:t>משימה 2 סעיף 1.ב</w:t>
-      </w:r>
-      <w:r>
-        <w:rPr>
-          <w:rFonts w:ascii="David" w:hAnsi="David" w:cs="David"/>
-          <w:rtl/>
-        </w:rPr>
-        <w:t xml:space="preserve"> - המערכת רצה </w:t>
+        <w:t xml:space="preserve">משימה 2 סעיף 1.ב - המערכת רצה </w:t>
       </w:r>
       <w:r>
         <w:rPr>
@@ -7037,6 +6760,7 @@
       <w:r>
         <w:rPr>
           <w:rFonts w:ascii="David" w:hAnsi="David" w:cs="David"/>
+          <w:noProof/>
           <w:rtl/>
         </w:rPr>
         <w:drawing>
@@ -7109,14 +6833,12 @@
         </w:rPr>
         <w:t xml:space="preserve"> והפעלנו מנגנון </w:t>
       </w:r>
-      <w:proofErr w:type="spellStart"/>
       <w:r>
         <w:rPr>
           <w:rFonts w:ascii="David" w:hAnsi="David" w:cs="David"/>
         </w:rPr>
         <w:t>Earlystopping</w:t>
       </w:r>
-      <w:proofErr w:type="spellEnd"/>
       <w:r>
         <w:rPr>
           <w:rFonts w:ascii="David" w:hAnsi="David" w:cs="David"/>

</xml_diff>

<commit_message>
updated project Docx file
</commit_message>
<xml_diff>
--- a/Deep Learning Final Project.docx
+++ b/Deep Learning Final Project.docx
@@ -142,7 +142,7 @@
       </w:pPr>
       <w:r>
         <w:rPr>
-          <w:rFonts w:ascii="David" w:hAnsi="David" w:cs="David" w:hint="cs"/>
+          <w:rFonts w:ascii="David" w:hAnsi="David" w:cs="David"/>
           <w:b/>
           <w:bCs/>
           <w:sz w:val="52"/>
@@ -156,7 +156,7 @@
       <w:pPr>
         <w:jc w:val="center"/>
         <w:rPr>
-          <w:rFonts w:ascii="David" w:hAnsi="David" w:cs="David" w:hint="cs"/>
+          <w:rFonts w:ascii="David" w:hAnsi="David" w:cs="David"/>
           <w:sz w:val="18"/>
           <w:szCs w:val="18"/>
           <w:rtl/>
@@ -164,56 +164,47 @@
       </w:pPr>
       <w:r>
         <w:rPr>
-          <w:rFonts w:ascii="David" w:hAnsi="David" w:cs="David" w:hint="cs"/>
+          <w:rFonts w:ascii="David" w:hAnsi="David" w:cs="David"/>
           <w:sz w:val="24"/>
           <w:szCs w:val="24"/>
           <w:rtl/>
         </w:rPr>
-        <w:t>פרויקט סוף</w:t>
-      </w:r>
-      <w:r>
-        <w:rPr>
-          <w:rFonts w:ascii="David" w:hAnsi="David" w:cs="David" w:hint="cs"/>
+        <w:t>פרויקט סוף בקורס "</w:t>
+      </w:r>
+      <w:r>
+        <w:rPr>
+          <w:rFonts w:ascii="David" w:hAnsi="David" w:cs="David"/>
           <w:sz w:val="24"/>
           <w:szCs w:val="24"/>
           <w:rtl/>
         </w:rPr>
-        <w:t xml:space="preserve"> בקורס "</w:t>
-      </w:r>
-      <w:r>
-        <w:rPr>
-          <w:rFonts w:ascii="David" w:hAnsi="David" w:cs="David" w:hint="cs"/>
+        <w:t>למידה עמוקה</w:t>
+      </w:r>
+      <w:r>
+        <w:rPr>
+          <w:rFonts w:ascii="David" w:hAnsi="David" w:cs="David"/>
           <w:sz w:val="24"/>
           <w:szCs w:val="24"/>
           <w:rtl/>
         </w:rPr>
-        <w:t>למידה עמוקה</w:t>
-      </w:r>
-      <w:r>
-        <w:rPr>
-          <w:rFonts w:ascii="David" w:hAnsi="David" w:cs="David" w:hint="cs"/>
+        <w:t>"</w:t>
+      </w:r>
+      <w:r>
+        <w:rPr>
+          <w:rFonts w:ascii="David" w:hAnsi="David" w:cs="David"/>
           <w:sz w:val="24"/>
           <w:szCs w:val="24"/>
           <w:rtl/>
         </w:rPr>
-        <w:t>"</w:t>
-      </w:r>
-      <w:r>
-        <w:rPr>
-          <w:rFonts w:ascii="David" w:hAnsi="David" w:cs="David" w:hint="cs"/>
+        <w:t xml:space="preserve">, </w:t>
+      </w:r>
+      <w:r>
+        <w:rPr>
+          <w:rFonts w:ascii="David" w:hAnsi="David" w:cs="David"/>
           <w:sz w:val="24"/>
           <w:szCs w:val="24"/>
           <w:rtl/>
         </w:rPr>
-        <w:t xml:space="preserve">, </w:t>
-      </w:r>
-      <w:r>
-        <w:rPr>
-          <w:rFonts w:ascii="David" w:hAnsi="David" w:cs="David" w:hint="cs"/>
-          <w:sz w:val="24"/>
-          <w:szCs w:val="24"/>
-          <w:rtl/>
-        </w:rPr>
         <w:t>סמסטר ב' תש"פ, 2020.</w:t>
       </w:r>
       <w:r>
@@ -392,12 +383,6 @@
           <w:rtl/>
         </w:rPr>
         <w:tab/>
-      </w:r>
-      <w:r>
-        <w:rPr>
-          <w:rFonts w:ascii="David" w:hAnsi="David" w:cs="David"/>
-          <w:rtl/>
-        </w:rPr>
         <w:t>הנדסת חשמל ואלק'</w:t>
       </w:r>
     </w:p>
@@ -446,7 +431,7 @@
       </w:r>
       <w:r>
         <w:rPr>
-          <w:rFonts w:ascii="David" w:hAnsi="David" w:cs="David" w:hint="cs"/>
+          <w:rFonts w:ascii="David" w:hAnsi="David" w:cs="David"/>
           <w:rtl/>
         </w:rPr>
         <w:t>315063768</w:t>
@@ -471,12 +456,6 @@
           <w:rtl/>
         </w:rPr>
         <w:tab/>
-      </w:r>
-      <w:r>
-        <w:rPr>
-          <w:rFonts w:ascii="David" w:hAnsi="David" w:cs="David"/>
-          <w:rtl/>
-        </w:rPr>
         <w:t>הנדסת חשמל ואלק'</w:t>
       </w:r>
     </w:p>
@@ -525,7 +504,7 @@
       </w:r>
       <w:r>
         <w:rPr>
-          <w:rFonts w:ascii="David" w:hAnsi="David" w:cs="David" w:hint="cs"/>
+          <w:rFonts w:ascii="David" w:hAnsi="David" w:cs="David"/>
           <w:rtl/>
         </w:rPr>
         <w:t>307931881</w:t>
@@ -550,12 +529,6 @@
           <w:rtl/>
         </w:rPr>
         <w:tab/>
-      </w:r>
-      <w:r>
-        <w:rPr>
-          <w:rFonts w:ascii="David" w:hAnsi="David" w:cs="David"/>
-          <w:rtl/>
-        </w:rPr>
         <w:t>הנדסת חשמל ואלק'</w:t>
       </w:r>
     </w:p>
@@ -579,7 +552,7 @@
       </w:pPr>
       <w:r>
         <w:rPr>
-          <w:rFonts w:ascii="David" w:hAnsi="David" w:cs="David" w:hint="cs"/>
+          <w:rFonts w:ascii="David" w:hAnsi="David" w:cs="David"/>
           <w:b/>
           <w:bCs/>
           <w:rtl/>
@@ -590,20 +563,20 @@
     <w:p>
       <w:pPr>
         <w:rPr>
-          <w:rFonts w:cs="David" w:hint="cs"/>
-          <w:rtl/>
-        </w:rPr>
-      </w:pPr>
-      <w:r>
-        <w:rPr>
-          <w:rFonts w:cs="David" w:hint="cs"/>
+          <w:rFonts w:ascii="David" w:hAnsi="David" w:cs="David"/>
+          <w:rtl/>
+        </w:rPr>
+      </w:pPr>
+      <w:r>
+        <w:rPr>
+          <w:rFonts w:ascii="David" w:hAnsi="David" w:cs="David"/>
           <w:rtl/>
         </w:rPr>
         <w:t xml:space="preserve">             </w:t>
       </w:r>
       <w:r>
         <w:rPr>
-          <w:rFonts w:cs="David" w:hint="cs"/>
+          <w:rFonts w:ascii="David" w:hAnsi="David" w:cs="David"/>
           <w:rtl/>
         </w:rPr>
         <w:t>ד"ר אמיר אדלר</w:t>
@@ -696,14 +669,12 @@
         </w:rPr>
         <w:t xml:space="preserve">בפרויקט זה בנינו מערכת למידה עמוקה היודעת לסווג תמונות </w:t>
       </w:r>
-      <w:proofErr w:type="spellStart"/>
       <w:r>
         <w:rPr>
           <w:rFonts w:ascii="David" w:hAnsi="David" w:cs="David"/>
         </w:rPr>
         <w:t>xray</w:t>
       </w:r>
-      <w:proofErr w:type="spellEnd"/>
       <w:r>
         <w:rPr>
           <w:rFonts w:ascii="David" w:hAnsi="David" w:cs="David"/>
@@ -804,27 +775,18 @@
         </w:rPr>
         <w:t xml:space="preserve">( </w:t>
       </w:r>
-      <w:proofErr w:type="spellStart"/>
       <w:r>
         <w:rPr>
           <w:rFonts w:ascii="David" w:hAnsi="David" w:cs="David"/>
         </w:rPr>
         <w:t>base_model</w:t>
       </w:r>
-      <w:proofErr w:type="spellEnd"/>
-      <w:r>
-        <w:rPr>
-          <w:rFonts w:ascii="David" w:hAnsi="David" w:cs="David"/>
-          <w:rtl/>
-        </w:rPr>
-        <w:t xml:space="preserve"> </w:t>
-      </w:r>
-      <w:r>
-        <w:rPr>
-          <w:rFonts w:ascii="David" w:hAnsi="David" w:cs="David"/>
-          <w:rtl/>
-        </w:rPr>
-        <w:t xml:space="preserve">) </w:t>
+      <w:r>
+        <w:rPr>
+          <w:rFonts w:ascii="David" w:hAnsi="David" w:cs="David"/>
+          <w:rtl/>
+        </w:rPr>
+        <w:t xml:space="preserve"> ) </w:t>
       </w:r>
       <w:r>
         <w:rPr>
@@ -934,14 +896,12 @@
         </w:rPr>
         <w:t xml:space="preserve">אימון ראשוני – הקפאנו את כלל שכבות ה- </w:t>
       </w:r>
-      <w:proofErr w:type="spellStart"/>
       <w:r>
         <w:rPr>
           <w:rFonts w:ascii="David" w:hAnsi="David" w:cs="David"/>
         </w:rPr>
         <w:t>base_model</w:t>
       </w:r>
-      <w:proofErr w:type="spellEnd"/>
       <w:r>
         <w:rPr>
           <w:rFonts w:ascii="David" w:hAnsi="David" w:cs="David"/>
@@ -1105,14 +1065,12 @@
         </w:rPr>
         <w:t xml:space="preserve">ל- </w:t>
       </w:r>
-      <w:proofErr w:type="spellStart"/>
       <w:r>
         <w:rPr>
           <w:rFonts w:ascii="David" w:hAnsi="David" w:cs="David"/>
         </w:rPr>
         <w:t>base_model</w:t>
       </w:r>
-      <w:proofErr w:type="spellEnd"/>
       <w:r>
         <w:rPr>
           <w:rFonts w:ascii="David" w:hAnsi="David" w:cs="David"/>
@@ -1154,21 +1112,7 @@
         <w:rPr>
           <w:rFonts w:ascii="David" w:hAnsi="David" w:cs="David"/>
         </w:rPr>
-        <w:t>Dense(units=1024, activation=’</w:t>
-      </w:r>
-      <w:proofErr w:type="spellStart"/>
-      <w:r>
-        <w:rPr>
-          <w:rFonts w:ascii="David" w:hAnsi="David" w:cs="David"/>
-        </w:rPr>
-        <w:t>relu</w:t>
-      </w:r>
-      <w:proofErr w:type="spellEnd"/>
-      <w:r>
-        <w:rPr>
-          <w:rFonts w:ascii="David" w:hAnsi="David" w:cs="David"/>
-        </w:rPr>
-        <w:t>’)</w:t>
+        <w:t>Dense(units=1024, activation=’relu’)</w:t>
       </w:r>
     </w:p>
     <w:p>
@@ -1447,13 +1391,7 @@
         <w:rPr>
           <w:rFonts w:ascii="David" w:hAnsi="David" w:cs="David"/>
         </w:rPr>
-        <w:t xml:space="preserve"> </w:t>
-      </w:r>
-      <w:r>
-        <w:rPr>
-          <w:rFonts w:ascii="David" w:hAnsi="David" w:cs="David"/>
-        </w:rPr>
-        <w:t>(14 epochs)</w:t>
+        <w:t xml:space="preserve"> (14 epochs)</w:t>
       </w:r>
       <w:r>
         <w:rPr>
@@ -1608,21 +1546,7 @@
           <w:rFonts w:ascii="David" w:hAnsi="David" w:cs="David"/>
           <w:rtl/>
         </w:rPr>
-        <w:t xml:space="preserve">הוספת שכבת </w:t>
-      </w:r>
-      <w:r>
-        <w:rPr>
-          <w:rFonts w:ascii="David" w:hAnsi="David" w:cs="David"/>
-          <w:rtl/>
-        </w:rPr>
-        <w:t>אחת</w:t>
-      </w:r>
-      <w:r>
-        <w:rPr>
-          <w:rFonts w:ascii="David" w:hAnsi="David" w:cs="David"/>
-          <w:rtl/>
-        </w:rPr>
-        <w:t xml:space="preserve"> - </w:t>
+        <w:t xml:space="preserve">הוספת שכבת אחת - </w:t>
       </w:r>
       <w:r>
         <w:rPr>
@@ -1636,6 +1560,60 @@
           <w:rtl/>
         </w:rPr>
         <w:t xml:space="preserve"> עם הסתברות 0.35</w:t>
+      </w:r>
+    </w:p>
+    <w:p>
+      <w:pPr>
+        <w:rPr>
+          <w:rFonts w:ascii="David" w:hAnsi="David" w:cs="David"/>
+          <w:rtl/>
+        </w:rPr>
+      </w:pPr>
+      <w:r>
+        <w:rPr>
+          <w:rFonts w:ascii="David" w:hAnsi="David" w:cs="David"/>
+          <w:rtl/>
+        </w:rPr>
+        <w:t xml:space="preserve">ניסינו להוסיף שכבת </w:t>
+      </w:r>
+      <w:r>
+        <w:rPr>
+          <w:rFonts w:ascii="David" w:hAnsi="David" w:cs="David"/>
+        </w:rPr>
+        <w:t>Dropout</w:t>
+      </w:r>
+      <w:r>
+        <w:rPr>
+          <w:rFonts w:ascii="David" w:hAnsi="David" w:cs="David"/>
+          <w:rtl/>
+        </w:rPr>
+        <w:t xml:space="preserve"> בשביל להפחית את שגיאת ה- </w:t>
+      </w:r>
+      <w:r>
+        <w:rPr>
+          <w:rFonts w:ascii="David" w:hAnsi="David" w:cs="David"/>
+        </w:rPr>
+        <w:t>test</w:t>
+      </w:r>
+      <w:r>
+        <w:rPr>
+          <w:rFonts w:ascii="David" w:hAnsi="David" w:cs="David"/>
+          <w:rtl/>
+        </w:rPr>
+        <w:t xml:space="preserve"> ולהמנע ממצב של </w:t>
+      </w:r>
+      <w:r>
+        <w:rPr>
+          <w:rFonts w:ascii="David" w:hAnsi="David" w:cs="David"/>
+        </w:rPr>
+        <w:t>overfitting</w:t>
+      </w:r>
+      <w:r>
+        <w:rPr>
+          <w:rFonts w:ascii="David" w:hAnsi="David" w:cs="David"/>
+          <w:rtl/>
+        </w:rPr>
+        <w:t>.</w:t>
       </w:r>
     </w:p>
     <w:p>
@@ -1856,13 +1834,7 @@
         <w:rPr>
           <w:rFonts w:ascii="David" w:hAnsi="David" w:cs="David"/>
         </w:rPr>
-        <w:t xml:space="preserve"> </w:t>
-      </w:r>
-      <w:r>
-        <w:rPr>
-          <w:rFonts w:ascii="David" w:hAnsi="David" w:cs="David"/>
-        </w:rPr>
-        <w:t>(14 epochs)</w:t>
+        <w:t xml:space="preserve"> (14 epochs)</w:t>
       </w:r>
       <w:r>
         <w:rPr>
@@ -1943,21 +1915,7 @@
           <w:rFonts w:ascii="David" w:hAnsi="David" w:cs="David"/>
           <w:rtl/>
         </w:rPr>
-        <w:t>דיוק על סט הבדיקה: 90.</w:t>
-      </w:r>
-      <w:r>
-        <w:rPr>
-          <w:rFonts w:ascii="David" w:hAnsi="David" w:cs="David"/>
-          <w:rtl/>
-        </w:rPr>
-        <w:t>22</w:t>
-      </w:r>
-      <w:r>
-        <w:rPr>
-          <w:rFonts w:ascii="David" w:hAnsi="David" w:cs="David"/>
-          <w:rtl/>
-        </w:rPr>
-        <w:t>%</w:t>
+        <w:t>דיוק על סט הבדיקה: 90.22%</w:t>
       </w:r>
     </w:p>
     <w:p>
@@ -2010,21 +1968,7 @@
         <w:rPr>
           <w:rFonts w:ascii="David" w:hAnsi="David" w:cs="David"/>
         </w:rPr>
-        <w:t>,activation=’</w:t>
-      </w:r>
-      <w:proofErr w:type="spellStart"/>
-      <w:r>
-        <w:rPr>
-          <w:rFonts w:ascii="David" w:hAnsi="David" w:cs="David"/>
-        </w:rPr>
-        <w:t>relu</w:t>
-      </w:r>
-      <w:proofErr w:type="spellEnd"/>
-      <w:r>
-        <w:rPr>
-          <w:rFonts w:ascii="David" w:hAnsi="David" w:cs="David"/>
-        </w:rPr>
-        <w:t>’)</w:t>
+        <w:t>,activation=’relu’)</w:t>
       </w:r>
       <w:r>
         <w:rPr>
@@ -2037,44 +1981,109 @@
         <w:rPr>
           <w:rFonts w:ascii="David" w:hAnsi="David" w:cs="David"/>
         </w:rPr>
-        <w:t>Dense(</w:t>
-      </w:r>
-      <w:r>
-        <w:rPr>
-          <w:rFonts w:ascii="David" w:hAnsi="David" w:cs="David"/>
-        </w:rPr>
-        <w:t>256</w:t>
-      </w:r>
-      <w:r>
-        <w:rPr>
-          <w:rFonts w:ascii="David" w:hAnsi="David" w:cs="David"/>
-        </w:rPr>
-        <w:t>,activation=’</w:t>
-      </w:r>
-      <w:proofErr w:type="spellStart"/>
-      <w:r>
-        <w:rPr>
-          <w:rFonts w:ascii="David" w:hAnsi="David" w:cs="David"/>
-        </w:rPr>
-        <w:t>relu</w:t>
-      </w:r>
-      <w:proofErr w:type="spellEnd"/>
-      <w:r>
-        <w:rPr>
-          <w:rFonts w:ascii="David" w:hAnsi="David" w:cs="David"/>
-        </w:rPr>
-        <w:t>’)</w:t>
-      </w:r>
-    </w:p>
-    <w:p>
-      <w:pPr>
-        <w:pStyle w:val="ListParagraph"/>
-        <w:ind w:left="1080"/>
-        <w:rPr>
-          <w:rFonts w:ascii="David" w:hAnsi="David" w:cs="David"/>
-          <w:rtl/>
-        </w:rPr>
-      </w:pPr>
+        <w:t>Dense(256,activation=’relu’)</w:t>
+      </w:r>
+    </w:p>
+    <w:p>
+      <w:pPr>
+        <w:rPr>
+          <w:rFonts w:cs="David"/>
+          <w:rtl/>
+        </w:rPr>
+      </w:pPr>
+      <w:r>
+        <w:rPr>
+          <w:rFonts w:ascii="David" w:hAnsi="David" w:cs="David" w:hint="cs"/>
+          <w:rtl/>
+        </w:rPr>
+        <w:t xml:space="preserve">בסעיף זה ניסיו לוותר על שכבת ה- </w:t>
+      </w:r>
+      <w:r>
+        <w:rPr>
+          <w:rFonts w:cs="David"/>
+        </w:rPr>
+        <w:t>Dropout</w:t>
+      </w:r>
+      <w:r>
+        <w:rPr>
+          <w:rFonts w:cs="David" w:hint="cs"/>
+          <w:rtl/>
+        </w:rPr>
+        <w:t xml:space="preserve"> מסעיף קודם ומקומה הוספנו שתי שכבות </w:t>
+      </w:r>
+      <w:r>
+        <w:rPr>
+          <w:rFonts w:cs="David"/>
+        </w:rPr>
+        <w:t>Dense</w:t>
+      </w:r>
+      <w:r>
+        <w:rPr>
+          <w:rFonts w:cs="David" w:hint="cs"/>
+          <w:rtl/>
+        </w:rPr>
+        <w:t xml:space="preserve">. הוספה של שכבות ה- </w:t>
+      </w:r>
+      <w:r>
+        <w:rPr>
+          <w:rFonts w:cs="David"/>
+        </w:rPr>
+        <w:t>Dense</w:t>
+      </w:r>
+      <w:r>
+        <w:rPr>
+          <w:rFonts w:cs="David" w:hint="cs"/>
+          <w:rtl/>
+        </w:rPr>
+        <w:t xml:space="preserve"> מגדילה את ה- </w:t>
+      </w:r>
+      <w:r>
+        <w:rPr>
+          <w:rFonts w:cs="David"/>
+        </w:rPr>
+        <w:t>Capacity</w:t>
+      </w:r>
+      <w:r>
+        <w:rPr>
+          <w:rFonts w:cs="David" w:hint="cs"/>
+          <w:rtl/>
+        </w:rPr>
+        <w:t xml:space="preserve"> של הרשת </w:t>
+      </w:r>
+      <w:r>
+        <w:rPr>
+          <w:rFonts w:cs="David"/>
+          <w:rtl/>
+        </w:rPr>
+        <w:t>–</w:t>
+      </w:r>
+      <w:r>
+        <w:rPr>
+          <w:rFonts w:cs="David" w:hint="cs"/>
+          <w:rtl/>
+        </w:rPr>
+        <w:t xml:space="preserve"> מגדילה את מספר הפרמטרים הנלמדים. בניגוד לסעיף הקודם פעלנו בדרך זו כדי לטפל במצב אפשרי של </w:t>
+      </w:r>
+      <w:r>
+        <w:rPr>
+          <w:rFonts w:cs="David"/>
+        </w:rPr>
+        <w:t>underfitting</w:t>
+      </w:r>
+      <w:r>
+        <w:rPr>
+          <w:rFonts w:cs="David" w:hint="cs"/>
+          <w:rtl/>
+        </w:rPr>
+        <w:t>.</w:t>
+      </w:r>
+      <w:r>
+        <w:rPr>
+          <w:rFonts w:cs="David" w:hint="cs"/>
+          <w:rtl/>
+        </w:rPr>
+        <w:t xml:space="preserve"> בסעיף זה הגענו לביצועים הכי גבוהים לאורך הסימולציות.</w:t>
+      </w:r>
     </w:p>
     <w:p>
       <w:pPr>
@@ -2105,12 +2114,13 @@
       <w:r>
         <w:rPr>
           <w:rFonts w:ascii="David" w:hAnsi="David" w:cs="David"/>
+          <w:noProof/>
           <w:rtl/>
         </w:rPr>
         <w:drawing>
-          <wp:inline distT="0" distB="0" distL="0" distR="0" wp14:anchorId="7930F794" wp14:editId="6088AD65">
-            <wp:extent cx="3200847" cy="2762636"/>
-            <wp:effectExtent l="0" t="0" r="0" b="0"/>
+          <wp:inline distT="0" distB="0" distL="0" distR="0" wp14:anchorId="7930F794" wp14:editId="781D95A4">
+            <wp:extent cx="2736894" cy="2362200"/>
+            <wp:effectExtent l="0" t="0" r="6350" b="0"/>
             <wp:docPr id="19" name="Picture 19"/>
             <wp:cNvGraphicFramePr>
               <a:graphicFrameLocks xmlns:a="http://schemas.openxmlformats.org/drawingml/2006/main" noChangeAspect="1"/>
@@ -2131,7 +2141,7 @@
                   <pic:spPr>
                     <a:xfrm>
                       <a:off x="0" y="0"/>
-                      <a:ext cx="3200847" cy="2762636"/>
+                      <a:ext cx="2747013" cy="2370934"/>
                     </a:xfrm>
                     <a:prstGeom prst="rect">
                       <a:avLst/>
@@ -2159,27 +2169,14 @@
         <w:rPr>
           <w:rFonts w:ascii="David" w:hAnsi="David" w:cs="David"/>
         </w:rPr>
-        <w:t>Accuracy &amp; loss</w:t>
-      </w:r>
-      <w:r>
-        <w:rPr>
-          <w:rFonts w:ascii="David" w:hAnsi="David" w:cs="David"/>
-        </w:rPr>
-        <w:t xml:space="preserve"> (14 epochs)</w:t>
-      </w:r>
-      <w:r>
-        <w:rPr>
-          <w:rFonts w:ascii="David" w:hAnsi="David" w:cs="David"/>
-          <w:rtl/>
-        </w:rPr>
-        <w:t xml:space="preserve"> </w:t>
-      </w:r>
-      <w:r>
-        <w:rPr>
-          <w:rFonts w:ascii="David" w:hAnsi="David" w:cs="David"/>
-          <w:rtl/>
-        </w:rPr>
-        <w:t>:</w:t>
+        <w:t>Accuracy &amp; loss (14 epochs)</w:t>
+      </w:r>
+      <w:r>
+        <w:rPr>
+          <w:rFonts w:ascii="David" w:hAnsi="David" w:cs="David"/>
+          <w:rtl/>
+        </w:rPr>
+        <w:t xml:space="preserve"> :</w:t>
       </w:r>
     </w:p>
     <w:p>
@@ -2418,21 +2415,6 @@
     </w:p>
     <w:p>
       <w:pPr>
-        <w:rPr>
-          <w:rFonts w:ascii="David" w:hAnsi="David" w:cs="David"/>
-          <w:rtl/>
-        </w:rPr>
-      </w:pPr>
-      <w:r>
-        <w:rPr>
-          <w:rFonts w:ascii="David" w:hAnsi="David" w:cs="David"/>
-          <w:rtl/>
-        </w:rPr>
-        <w:br w:type="page"/>
-      </w:r>
-    </w:p>
-    <w:p>
-      <w:pPr>
         <w:pStyle w:val="ListParagraph"/>
         <w:numPr>
           <w:ilvl w:val="0"/>
@@ -2517,21 +2499,7 @@
         <w:rPr>
           <w:rFonts w:ascii="David" w:hAnsi="David" w:cs="David"/>
         </w:rPr>
-        <w:t>#units = (</w:t>
-      </w:r>
-      <w:proofErr w:type="spellStart"/>
-      <w:r>
-        <w:rPr>
-          <w:rFonts w:ascii="David" w:hAnsi="David" w:cs="David"/>
-        </w:rPr>
-        <w:t>x,y,z</w:t>
-      </w:r>
-      <w:proofErr w:type="spellEnd"/>
-      <w:r>
-        <w:rPr>
-          <w:rFonts w:ascii="David" w:hAnsi="David" w:cs="David"/>
-        </w:rPr>
-        <w:t>)</w:t>
+        <w:t>#units = (x,y,z)</w:t>
       </w:r>
       <w:r>
         <w:rPr>
@@ -2551,13 +2519,7 @@
         <w:rPr>
           <w:rFonts w:ascii="David" w:hAnsi="David" w:cs="David"/>
         </w:rPr>
-        <w:t>Dense(</w:t>
-      </w:r>
-      <w:r>
-        <w:rPr>
-          <w:rFonts w:ascii="David" w:hAnsi="David" w:cs="David"/>
-        </w:rPr>
-        <w:t>units=</w:t>
+        <w:t>Dense(units=</w:t>
       </w:r>
       <w:r>
         <w:rPr>
@@ -2571,39 +2533,7 @@
         <w:rPr>
           <w:rFonts w:ascii="David" w:hAnsi="David" w:cs="David"/>
         </w:rPr>
-        <w:t xml:space="preserve"> </w:t>
-      </w:r>
-      <w:r>
-        <w:rPr>
-          <w:rFonts w:ascii="David" w:hAnsi="David" w:cs="David"/>
-        </w:rPr>
-        <w:t>,activation=’</w:t>
-      </w:r>
-      <w:proofErr w:type="spellStart"/>
-      <w:r>
-        <w:rPr>
-          <w:rFonts w:ascii="David" w:hAnsi="David" w:cs="David"/>
-        </w:rPr>
-        <w:t>relu</w:t>
-      </w:r>
-      <w:proofErr w:type="spellEnd"/>
-      <w:r>
-        <w:rPr>
-          <w:rFonts w:ascii="David" w:hAnsi="David" w:cs="David"/>
-        </w:rPr>
-        <w:t>’)</w:t>
-      </w:r>
-      <w:r>
-        <w:rPr>
-          <w:rFonts w:ascii="David" w:hAnsi="David" w:cs="David"/>
-        </w:rPr>
-        <w:t xml:space="preserve">, </w:t>
-      </w:r>
-      <w:r>
-        <w:rPr>
-          <w:rFonts w:ascii="David" w:hAnsi="David" w:cs="David"/>
-        </w:rPr>
-        <w:t>Dense(units=</w:t>
+        <w:t xml:space="preserve"> ,activation=’relu’), Dense(units=</w:t>
       </w:r>
       <w:r>
         <w:rPr>
@@ -2617,33 +2547,7 @@
         <w:rPr>
           <w:rFonts w:ascii="David" w:hAnsi="David" w:cs="David"/>
         </w:rPr>
-        <w:t xml:space="preserve"> ,activation=’</w:t>
-      </w:r>
-      <w:proofErr w:type="spellStart"/>
-      <w:r>
-        <w:rPr>
-          <w:rFonts w:ascii="David" w:hAnsi="David" w:cs="David"/>
-        </w:rPr>
-        <w:t>relu</w:t>
-      </w:r>
-      <w:proofErr w:type="spellEnd"/>
-      <w:r>
-        <w:rPr>
-          <w:rFonts w:ascii="David" w:hAnsi="David" w:cs="David"/>
-        </w:rPr>
-        <w:t>’)</w:t>
-      </w:r>
-      <w:r>
-        <w:rPr>
-          <w:rFonts w:ascii="David" w:hAnsi="David" w:cs="David"/>
-        </w:rPr>
-        <w:t xml:space="preserve">, </w:t>
-      </w:r>
-      <w:r>
-        <w:rPr>
-          <w:rFonts w:ascii="David" w:hAnsi="David" w:cs="David"/>
-        </w:rPr>
-        <w:t>Dense(units=</w:t>
+        <w:t xml:space="preserve"> ,activation=’relu’), Dense(units=</w:t>
       </w:r>
       <w:r>
         <w:rPr>
@@ -2657,21 +2561,7 @@
         <w:rPr>
           <w:rFonts w:ascii="David" w:hAnsi="David" w:cs="David"/>
         </w:rPr>
-        <w:t xml:space="preserve"> ,activation=’</w:t>
-      </w:r>
-      <w:proofErr w:type="spellStart"/>
-      <w:r>
-        <w:rPr>
-          <w:rFonts w:ascii="David" w:hAnsi="David" w:cs="David"/>
-        </w:rPr>
-        <w:t>relu</w:t>
-      </w:r>
-      <w:proofErr w:type="spellEnd"/>
-      <w:r>
-        <w:rPr>
-          <w:rFonts w:ascii="David" w:hAnsi="David" w:cs="David"/>
-        </w:rPr>
-        <w:t>’)</w:t>
+        <w:t xml:space="preserve"> ,activation=’relu’)</w:t>
       </w:r>
     </w:p>
     <w:tbl>
@@ -2881,13 +2771,7 @@
               <w:rPr>
                 <w:rFonts w:ascii="David" w:hAnsi="David" w:cs="David"/>
               </w:rPr>
-              <w:t>,</w:t>
-            </w:r>
-            <w:r>
-              <w:rPr>
-                <w:rFonts w:ascii="David" w:hAnsi="David" w:cs="David"/>
-              </w:rPr>
-              <w:t>32</w:t>
+              <w:t>,32</w:t>
             </w:r>
             <w:r>
               <w:rPr>
@@ -2957,13 +2841,7 @@
               <w:rPr>
                 <w:rFonts w:ascii="David" w:hAnsi="David" w:cs="David"/>
               </w:rPr>
-              <w:t>,</w:t>
-            </w:r>
-            <w:r>
-              <w:rPr>
-                <w:rFonts w:ascii="David" w:hAnsi="David" w:cs="David"/>
-              </w:rPr>
-              <w:t>256</w:t>
+              <w:t>,256</w:t>
             </w:r>
             <w:r>
               <w:rPr>
@@ -3176,6 +3054,7 @@
       <w:r>
         <w:rPr>
           <w:rFonts w:ascii="David" w:hAnsi="David" w:cs="David"/>
+          <w:noProof/>
           <w:rtl/>
         </w:rPr>
         <w:drawing>
@@ -3236,13 +3115,7 @@
         <w:rPr>
           <w:rFonts w:ascii="David" w:hAnsi="David" w:cs="David"/>
         </w:rPr>
-        <w:t xml:space="preserve"> </w:t>
-      </w:r>
-      <w:r>
-        <w:rPr>
-          <w:rFonts w:ascii="David" w:hAnsi="David" w:cs="David"/>
-        </w:rPr>
-        <w:t>(14 epochs)</w:t>
+        <w:t xml:space="preserve"> (14 epochs)</w:t>
       </w:r>
       <w:r>
         <w:rPr>
@@ -3668,13 +3541,7 @@
               <w:rPr>
                 <w:rFonts w:ascii="David" w:hAnsi="David" w:cs="David"/>
               </w:rPr>
-              <w:t xml:space="preserve">0. </w:t>
-            </w:r>
-            <w:r>
-              <w:rPr>
-                <w:rFonts w:ascii="David" w:hAnsi="David" w:cs="David"/>
-              </w:rPr>
-              <w:t>00002</w:t>
+              <w:t>0. 00002</w:t>
             </w:r>
           </w:p>
         </w:tc>
@@ -4039,6 +3906,7 @@
       <w:r>
         <w:rPr>
           <w:rFonts w:ascii="David" w:hAnsi="David" w:cs="David"/>
+          <w:noProof/>
           <w:rtl/>
         </w:rPr>
         <w:drawing>
@@ -4277,19 +4145,11 @@
         </w:rPr>
         <w:t xml:space="preserve"> ו </w:t>
       </w:r>
-      <w:proofErr w:type="spellStart"/>
-      <w:r>
-        <w:rPr>
-          <w:rFonts w:ascii="David" w:hAnsi="David" w:cs="David"/>
-        </w:rPr>
-        <w:t>nesterov</w:t>
-      </w:r>
-      <w:proofErr w:type="spellEnd"/>
-      <w:r>
-        <w:rPr>
-          <w:rFonts w:ascii="David" w:hAnsi="David" w:cs="David"/>
-        </w:rPr>
-        <w:t xml:space="preserve"> momentum</w:t>
+      <w:r>
+        <w:rPr>
+          <w:rFonts w:ascii="David" w:hAnsi="David" w:cs="David"/>
+        </w:rPr>
+        <w:t>nesterov momentum</w:t>
       </w:r>
       <w:r>
         <w:rPr>
@@ -4947,6 +4807,7 @@
       <w:r>
         <w:rPr>
           <w:rFonts w:ascii="David" w:hAnsi="David" w:cs="David"/>
+          <w:noProof/>
           <w:rtl/>
         </w:rPr>
         <w:drawing>
@@ -5792,6 +5653,7 @@
       <w:r>
         <w:rPr>
           <w:rFonts w:ascii="David" w:hAnsi="David" w:cs="David"/>
+          <w:noProof/>
           <w:rtl/>
         </w:rPr>
         <w:drawing>
@@ -6199,14 +6061,7 @@
           <w:rFonts w:ascii="David" w:hAnsi="David" w:cs="David"/>
           <w:rtl/>
         </w:rPr>
-        <w:t>ביצועי הרשת עם אופטימייזר</w:t>
-      </w:r>
-      <w:r>
-        <w:rPr>
-          <w:rFonts w:ascii="David" w:hAnsi="David" w:cs="David"/>
-          <w:rtl/>
-        </w:rPr>
-        <w:t xml:space="preserve"> </w:t>
+        <w:t xml:space="preserve">ביצועי הרשת עם אופטימייזר </w:t>
       </w:r>
       <w:r>
         <w:rPr>
@@ -6657,6 +6512,7 @@
       <w:r>
         <w:rPr>
           <w:rFonts w:ascii="David" w:hAnsi="David" w:cs="David"/>
+          <w:noProof/>
           <w:rtl/>
         </w:rPr>
         <w:drawing>
@@ -6950,14 +6806,12 @@
         </w:rPr>
         <w:t xml:space="preserve">הפעלת מנגון </w:t>
       </w:r>
-      <w:proofErr w:type="spellStart"/>
       <w:r>
         <w:rPr>
           <w:rFonts w:ascii="David" w:hAnsi="David" w:cs="David"/>
         </w:rPr>
         <w:t>Earlystopping</w:t>
       </w:r>
-      <w:proofErr w:type="spellEnd"/>
       <w:r>
         <w:rPr>
           <w:rFonts w:ascii="David" w:hAnsi="David" w:cs="David"/>
@@ -6991,14 +6845,7 @@
           <w:rFonts w:ascii="David" w:hAnsi="David" w:cs="David"/>
           <w:rtl/>
         </w:rPr>
-        <w:t>משימה 2 סעיף 1.ב</w:t>
-      </w:r>
-      <w:r>
-        <w:rPr>
-          <w:rFonts w:ascii="David" w:hAnsi="David" w:cs="David"/>
-          <w:rtl/>
-        </w:rPr>
-        <w:t xml:space="preserve"> - המערכת רצה </w:t>
+        <w:t xml:space="preserve">משימה 2 סעיף 1.ב - המערכת רצה </w:t>
       </w:r>
       <w:r>
         <w:rPr>
@@ -7037,6 +6884,7 @@
       <w:r>
         <w:rPr>
           <w:rFonts w:ascii="David" w:hAnsi="David" w:cs="David"/>
+          <w:noProof/>
           <w:rtl/>
         </w:rPr>
         <w:drawing>
@@ -7109,14 +6957,12 @@
         </w:rPr>
         <w:t xml:space="preserve"> והפעלנו מנגנון </w:t>
       </w:r>
-      <w:proofErr w:type="spellStart"/>
       <w:r>
         <w:rPr>
           <w:rFonts w:ascii="David" w:hAnsi="David" w:cs="David"/>
         </w:rPr>
         <w:t>Earlystopping</w:t>
       </w:r>
-      <w:proofErr w:type="spellEnd"/>
       <w:r>
         <w:rPr>
           <w:rFonts w:ascii="David" w:hAnsi="David" w:cs="David"/>

</xml_diff>

<commit_message>
Revert "updated project Docx file"
This reverts commit f4322ebfd54f584dc3a0b9b0c2438df8aa7670d7.
</commit_message>
<xml_diff>
--- a/Deep Learning Final Project.docx
+++ b/Deep Learning Final Project.docx
@@ -142,7 +142,7 @@
       </w:pPr>
       <w:r>
         <w:rPr>
-          <w:rFonts w:ascii="David" w:hAnsi="David" w:cs="David"/>
+          <w:rFonts w:ascii="David" w:hAnsi="David" w:cs="David" w:hint="cs"/>
           <w:b/>
           <w:bCs/>
           <w:sz w:val="52"/>
@@ -156,7 +156,7 @@
       <w:pPr>
         <w:jc w:val="center"/>
         <w:rPr>
-          <w:rFonts w:ascii="David" w:hAnsi="David" w:cs="David"/>
+          <w:rFonts w:ascii="David" w:hAnsi="David" w:cs="David" w:hint="cs"/>
           <w:sz w:val="18"/>
           <w:szCs w:val="18"/>
           <w:rtl/>
@@ -164,47 +164,56 @@
       </w:pPr>
       <w:r>
         <w:rPr>
-          <w:rFonts w:ascii="David" w:hAnsi="David" w:cs="David"/>
+          <w:rFonts w:ascii="David" w:hAnsi="David" w:cs="David" w:hint="cs"/>
           <w:sz w:val="24"/>
           <w:szCs w:val="24"/>
           <w:rtl/>
         </w:rPr>
-        <w:t>פרויקט סוף בקורס "</w:t>
-      </w:r>
-      <w:r>
-        <w:rPr>
-          <w:rFonts w:ascii="David" w:hAnsi="David" w:cs="David"/>
+        <w:t>פרויקט סוף</w:t>
+      </w:r>
+      <w:r>
+        <w:rPr>
+          <w:rFonts w:ascii="David" w:hAnsi="David" w:cs="David" w:hint="cs"/>
           <w:sz w:val="24"/>
           <w:szCs w:val="24"/>
           <w:rtl/>
         </w:rPr>
-        <w:t>למידה עמוקה</w:t>
-      </w:r>
-      <w:r>
-        <w:rPr>
-          <w:rFonts w:ascii="David" w:hAnsi="David" w:cs="David"/>
+        <w:t xml:space="preserve"> בקורס "</w:t>
+      </w:r>
+      <w:r>
+        <w:rPr>
+          <w:rFonts w:ascii="David" w:hAnsi="David" w:cs="David" w:hint="cs"/>
           <w:sz w:val="24"/>
           <w:szCs w:val="24"/>
           <w:rtl/>
         </w:rPr>
-        <w:t>"</w:t>
-      </w:r>
-      <w:r>
-        <w:rPr>
-          <w:rFonts w:ascii="David" w:hAnsi="David" w:cs="David"/>
+        <w:t>למידה עמוקה</w:t>
+      </w:r>
+      <w:r>
+        <w:rPr>
+          <w:rFonts w:ascii="David" w:hAnsi="David" w:cs="David" w:hint="cs"/>
           <w:sz w:val="24"/>
           <w:szCs w:val="24"/>
           <w:rtl/>
         </w:rPr>
-        <w:t xml:space="preserve">, </w:t>
-      </w:r>
-      <w:r>
-        <w:rPr>
-          <w:rFonts w:ascii="David" w:hAnsi="David" w:cs="David"/>
+        <w:t>"</w:t>
+      </w:r>
+      <w:r>
+        <w:rPr>
+          <w:rFonts w:ascii="David" w:hAnsi="David" w:cs="David" w:hint="cs"/>
           <w:sz w:val="24"/>
           <w:szCs w:val="24"/>
           <w:rtl/>
         </w:rPr>
+        <w:t xml:space="preserve">, </w:t>
+      </w:r>
+      <w:r>
+        <w:rPr>
+          <w:rFonts w:ascii="David" w:hAnsi="David" w:cs="David" w:hint="cs"/>
+          <w:sz w:val="24"/>
+          <w:szCs w:val="24"/>
+          <w:rtl/>
+        </w:rPr>
         <w:t>סמסטר ב' תש"פ, 2020.</w:t>
       </w:r>
       <w:r>
@@ -383,6 +392,12 @@
           <w:rtl/>
         </w:rPr>
         <w:tab/>
+      </w:r>
+      <w:r>
+        <w:rPr>
+          <w:rFonts w:ascii="David" w:hAnsi="David" w:cs="David"/>
+          <w:rtl/>
+        </w:rPr>
         <w:t>הנדסת חשמל ואלק'</w:t>
       </w:r>
     </w:p>
@@ -431,7 +446,7 @@
       </w:r>
       <w:r>
         <w:rPr>
-          <w:rFonts w:ascii="David" w:hAnsi="David" w:cs="David"/>
+          <w:rFonts w:ascii="David" w:hAnsi="David" w:cs="David" w:hint="cs"/>
           <w:rtl/>
         </w:rPr>
         <w:t>315063768</w:t>
@@ -456,6 +471,12 @@
           <w:rtl/>
         </w:rPr>
         <w:tab/>
+      </w:r>
+      <w:r>
+        <w:rPr>
+          <w:rFonts w:ascii="David" w:hAnsi="David" w:cs="David"/>
+          <w:rtl/>
+        </w:rPr>
         <w:t>הנדסת חשמל ואלק'</w:t>
       </w:r>
     </w:p>
@@ -504,7 +525,7 @@
       </w:r>
       <w:r>
         <w:rPr>
-          <w:rFonts w:ascii="David" w:hAnsi="David" w:cs="David"/>
+          <w:rFonts w:ascii="David" w:hAnsi="David" w:cs="David" w:hint="cs"/>
           <w:rtl/>
         </w:rPr>
         <w:t>307931881</w:t>
@@ -529,6 +550,12 @@
           <w:rtl/>
         </w:rPr>
         <w:tab/>
+      </w:r>
+      <w:r>
+        <w:rPr>
+          <w:rFonts w:ascii="David" w:hAnsi="David" w:cs="David"/>
+          <w:rtl/>
+        </w:rPr>
         <w:t>הנדסת חשמל ואלק'</w:t>
       </w:r>
     </w:p>
@@ -552,7 +579,7 @@
       </w:pPr>
       <w:r>
         <w:rPr>
-          <w:rFonts w:ascii="David" w:hAnsi="David" w:cs="David"/>
+          <w:rFonts w:ascii="David" w:hAnsi="David" w:cs="David" w:hint="cs"/>
           <w:b/>
           <w:bCs/>
           <w:rtl/>
@@ -563,20 +590,20 @@
     <w:p>
       <w:pPr>
         <w:rPr>
-          <w:rFonts w:ascii="David" w:hAnsi="David" w:cs="David"/>
-          <w:rtl/>
-        </w:rPr>
-      </w:pPr>
-      <w:r>
-        <w:rPr>
-          <w:rFonts w:ascii="David" w:hAnsi="David" w:cs="David"/>
+          <w:rFonts w:cs="David" w:hint="cs"/>
+          <w:rtl/>
+        </w:rPr>
+      </w:pPr>
+      <w:r>
+        <w:rPr>
+          <w:rFonts w:cs="David" w:hint="cs"/>
           <w:rtl/>
         </w:rPr>
         <w:t xml:space="preserve">             </w:t>
       </w:r>
       <w:r>
         <w:rPr>
-          <w:rFonts w:ascii="David" w:hAnsi="David" w:cs="David"/>
+          <w:rFonts w:cs="David" w:hint="cs"/>
           <w:rtl/>
         </w:rPr>
         <w:t>ד"ר אמיר אדלר</w:t>
@@ -669,12 +696,14 @@
         </w:rPr>
         <w:t xml:space="preserve">בפרויקט זה בנינו מערכת למידה עמוקה היודעת לסווג תמונות </w:t>
       </w:r>
+      <w:proofErr w:type="spellStart"/>
       <w:r>
         <w:rPr>
           <w:rFonts w:ascii="David" w:hAnsi="David" w:cs="David"/>
         </w:rPr>
         <w:t>xray</w:t>
       </w:r>
+      <w:proofErr w:type="spellEnd"/>
       <w:r>
         <w:rPr>
           <w:rFonts w:ascii="David" w:hAnsi="David" w:cs="David"/>
@@ -775,18 +804,27 @@
         </w:rPr>
         <w:t xml:space="preserve">( </w:t>
       </w:r>
+      <w:proofErr w:type="spellStart"/>
       <w:r>
         <w:rPr>
           <w:rFonts w:ascii="David" w:hAnsi="David" w:cs="David"/>
         </w:rPr>
         <w:t>base_model</w:t>
       </w:r>
-      <w:r>
-        <w:rPr>
-          <w:rFonts w:ascii="David" w:hAnsi="David" w:cs="David"/>
-          <w:rtl/>
-        </w:rPr>
-        <w:t xml:space="preserve"> ) </w:t>
+      <w:proofErr w:type="spellEnd"/>
+      <w:r>
+        <w:rPr>
+          <w:rFonts w:ascii="David" w:hAnsi="David" w:cs="David"/>
+          <w:rtl/>
+        </w:rPr>
+        <w:t xml:space="preserve"> </w:t>
+      </w:r>
+      <w:r>
+        <w:rPr>
+          <w:rFonts w:ascii="David" w:hAnsi="David" w:cs="David"/>
+          <w:rtl/>
+        </w:rPr>
+        <w:t xml:space="preserve">) </w:t>
       </w:r>
       <w:r>
         <w:rPr>
@@ -896,12 +934,14 @@
         </w:rPr>
         <w:t xml:space="preserve">אימון ראשוני – הקפאנו את כלל שכבות ה- </w:t>
       </w:r>
+      <w:proofErr w:type="spellStart"/>
       <w:r>
         <w:rPr>
           <w:rFonts w:ascii="David" w:hAnsi="David" w:cs="David"/>
         </w:rPr>
         <w:t>base_model</w:t>
       </w:r>
+      <w:proofErr w:type="spellEnd"/>
       <w:r>
         <w:rPr>
           <w:rFonts w:ascii="David" w:hAnsi="David" w:cs="David"/>
@@ -1065,12 +1105,14 @@
         </w:rPr>
         <w:t xml:space="preserve">ל- </w:t>
       </w:r>
+      <w:proofErr w:type="spellStart"/>
       <w:r>
         <w:rPr>
           <w:rFonts w:ascii="David" w:hAnsi="David" w:cs="David"/>
         </w:rPr>
         <w:t>base_model</w:t>
       </w:r>
+      <w:proofErr w:type="spellEnd"/>
       <w:r>
         <w:rPr>
           <w:rFonts w:ascii="David" w:hAnsi="David" w:cs="David"/>
@@ -1112,7 +1154,21 @@
         <w:rPr>
           <w:rFonts w:ascii="David" w:hAnsi="David" w:cs="David"/>
         </w:rPr>
-        <w:t>Dense(units=1024, activation=’relu’)</w:t>
+        <w:t>Dense(units=1024, activation=’</w:t>
+      </w:r>
+      <w:proofErr w:type="spellStart"/>
+      <w:r>
+        <w:rPr>
+          <w:rFonts w:ascii="David" w:hAnsi="David" w:cs="David"/>
+        </w:rPr>
+        <w:t>relu</w:t>
+      </w:r>
+      <w:proofErr w:type="spellEnd"/>
+      <w:r>
+        <w:rPr>
+          <w:rFonts w:ascii="David" w:hAnsi="David" w:cs="David"/>
+        </w:rPr>
+        <w:t>’)</w:t>
       </w:r>
     </w:p>
     <w:p>
@@ -1391,7 +1447,13 @@
         <w:rPr>
           <w:rFonts w:ascii="David" w:hAnsi="David" w:cs="David"/>
         </w:rPr>
-        <w:t xml:space="preserve"> (14 epochs)</w:t>
+        <w:t xml:space="preserve"> </w:t>
+      </w:r>
+      <w:r>
+        <w:rPr>
+          <w:rFonts w:ascii="David" w:hAnsi="David" w:cs="David"/>
+        </w:rPr>
+        <w:t>(14 epochs)</w:t>
       </w:r>
       <w:r>
         <w:rPr>
@@ -1546,7 +1608,21 @@
           <w:rFonts w:ascii="David" w:hAnsi="David" w:cs="David"/>
           <w:rtl/>
         </w:rPr>
-        <w:t xml:space="preserve">הוספת שכבת אחת - </w:t>
+        <w:t xml:space="preserve">הוספת שכבת </w:t>
+      </w:r>
+      <w:r>
+        <w:rPr>
+          <w:rFonts w:ascii="David" w:hAnsi="David" w:cs="David"/>
+          <w:rtl/>
+        </w:rPr>
+        <w:t>אחת</w:t>
+      </w:r>
+      <w:r>
+        <w:rPr>
+          <w:rFonts w:ascii="David" w:hAnsi="David" w:cs="David"/>
+          <w:rtl/>
+        </w:rPr>
+        <w:t xml:space="preserve"> - </w:t>
       </w:r>
       <w:r>
         <w:rPr>
@@ -1560,60 +1636,6 @@
           <w:rtl/>
         </w:rPr>
         <w:t xml:space="preserve"> עם הסתברות 0.35</w:t>
-      </w:r>
-    </w:p>
-    <w:p>
-      <w:pPr>
-        <w:rPr>
-          <w:rFonts w:ascii="David" w:hAnsi="David" w:cs="David"/>
-          <w:rtl/>
-        </w:rPr>
-      </w:pPr>
-      <w:r>
-        <w:rPr>
-          <w:rFonts w:ascii="David" w:hAnsi="David" w:cs="David"/>
-          <w:rtl/>
-        </w:rPr>
-        <w:t xml:space="preserve">ניסינו להוסיף שכבת </w:t>
-      </w:r>
-      <w:r>
-        <w:rPr>
-          <w:rFonts w:ascii="David" w:hAnsi="David" w:cs="David"/>
-        </w:rPr>
-        <w:t>Dropout</w:t>
-      </w:r>
-      <w:r>
-        <w:rPr>
-          <w:rFonts w:ascii="David" w:hAnsi="David" w:cs="David"/>
-          <w:rtl/>
-        </w:rPr>
-        <w:t xml:space="preserve"> בשביל להפחית את שגיאת ה- </w:t>
-      </w:r>
-      <w:r>
-        <w:rPr>
-          <w:rFonts w:ascii="David" w:hAnsi="David" w:cs="David"/>
-        </w:rPr>
-        <w:t>test</w:t>
-      </w:r>
-      <w:r>
-        <w:rPr>
-          <w:rFonts w:ascii="David" w:hAnsi="David" w:cs="David"/>
-          <w:rtl/>
-        </w:rPr>
-        <w:t xml:space="preserve"> ולהמנע ממצב של </w:t>
-      </w:r>
-      <w:r>
-        <w:rPr>
-          <w:rFonts w:ascii="David" w:hAnsi="David" w:cs="David"/>
-        </w:rPr>
-        <w:t>overfitting</w:t>
-      </w:r>
-      <w:r>
-        <w:rPr>
-          <w:rFonts w:ascii="David" w:hAnsi="David" w:cs="David"/>
-          <w:rtl/>
-        </w:rPr>
-        <w:t>.</w:t>
       </w:r>
     </w:p>
     <w:p>
@@ -1834,7 +1856,13 @@
         <w:rPr>
           <w:rFonts w:ascii="David" w:hAnsi="David" w:cs="David"/>
         </w:rPr>
-        <w:t xml:space="preserve"> (14 epochs)</w:t>
+        <w:t xml:space="preserve"> </w:t>
+      </w:r>
+      <w:r>
+        <w:rPr>
+          <w:rFonts w:ascii="David" w:hAnsi="David" w:cs="David"/>
+        </w:rPr>
+        <w:t>(14 epochs)</w:t>
       </w:r>
       <w:r>
         <w:rPr>
@@ -1915,7 +1943,21 @@
           <w:rFonts w:ascii="David" w:hAnsi="David" w:cs="David"/>
           <w:rtl/>
         </w:rPr>
-        <w:t>דיוק על סט הבדיקה: 90.22%</w:t>
+        <w:t>דיוק על סט הבדיקה: 90.</w:t>
+      </w:r>
+      <w:r>
+        <w:rPr>
+          <w:rFonts w:ascii="David" w:hAnsi="David" w:cs="David"/>
+          <w:rtl/>
+        </w:rPr>
+        <w:t>22</w:t>
+      </w:r>
+      <w:r>
+        <w:rPr>
+          <w:rFonts w:ascii="David" w:hAnsi="David" w:cs="David"/>
+          <w:rtl/>
+        </w:rPr>
+        <w:t>%</w:t>
       </w:r>
     </w:p>
     <w:p>
@@ -1968,7 +2010,21 @@
         <w:rPr>
           <w:rFonts w:ascii="David" w:hAnsi="David" w:cs="David"/>
         </w:rPr>
-        <w:t>,activation=’relu’)</w:t>
+        <w:t>,activation=’</w:t>
+      </w:r>
+      <w:proofErr w:type="spellStart"/>
+      <w:r>
+        <w:rPr>
+          <w:rFonts w:ascii="David" w:hAnsi="David" w:cs="David"/>
+        </w:rPr>
+        <w:t>relu</w:t>
+      </w:r>
+      <w:proofErr w:type="spellEnd"/>
+      <w:r>
+        <w:rPr>
+          <w:rFonts w:ascii="David" w:hAnsi="David" w:cs="David"/>
+        </w:rPr>
+        <w:t>’)</w:t>
       </w:r>
       <w:r>
         <w:rPr>
@@ -1981,109 +2037,44 @@
         <w:rPr>
           <w:rFonts w:ascii="David" w:hAnsi="David" w:cs="David"/>
         </w:rPr>
-        <w:t>Dense(256,activation=’relu’)</w:t>
-      </w:r>
-    </w:p>
-    <w:p>
-      <w:pPr>
-        <w:rPr>
-          <w:rFonts w:cs="David"/>
-          <w:rtl/>
-        </w:rPr>
-      </w:pPr>
-      <w:r>
-        <w:rPr>
-          <w:rFonts w:ascii="David" w:hAnsi="David" w:cs="David" w:hint="cs"/>
-          <w:rtl/>
-        </w:rPr>
-        <w:t xml:space="preserve">בסעיף זה ניסיו לוותר על שכבת ה- </w:t>
-      </w:r>
-      <w:r>
-        <w:rPr>
-          <w:rFonts w:cs="David"/>
-        </w:rPr>
-        <w:t>Dropout</w:t>
-      </w:r>
-      <w:r>
-        <w:rPr>
-          <w:rFonts w:cs="David" w:hint="cs"/>
-          <w:rtl/>
-        </w:rPr>
-        <w:t xml:space="preserve"> מסעיף קודם ומקומה הוספנו שתי שכבות </w:t>
-      </w:r>
-      <w:r>
-        <w:rPr>
-          <w:rFonts w:cs="David"/>
-        </w:rPr>
-        <w:t>Dense</w:t>
-      </w:r>
-      <w:r>
-        <w:rPr>
-          <w:rFonts w:cs="David" w:hint="cs"/>
-          <w:rtl/>
-        </w:rPr>
-        <w:t xml:space="preserve">. הוספה של שכבות ה- </w:t>
-      </w:r>
-      <w:r>
-        <w:rPr>
-          <w:rFonts w:cs="David"/>
-        </w:rPr>
-        <w:t>Dense</w:t>
-      </w:r>
-      <w:r>
-        <w:rPr>
-          <w:rFonts w:cs="David" w:hint="cs"/>
-          <w:rtl/>
-        </w:rPr>
-        <w:t xml:space="preserve"> מגדילה את ה- </w:t>
-      </w:r>
-      <w:r>
-        <w:rPr>
-          <w:rFonts w:cs="David"/>
-        </w:rPr>
-        <w:t>Capacity</w:t>
-      </w:r>
-      <w:r>
-        <w:rPr>
-          <w:rFonts w:cs="David" w:hint="cs"/>
-          <w:rtl/>
-        </w:rPr>
-        <w:t xml:space="preserve"> של הרשת </w:t>
-      </w:r>
-      <w:r>
-        <w:rPr>
-          <w:rFonts w:cs="David"/>
-          <w:rtl/>
-        </w:rPr>
-        <w:t>–</w:t>
-      </w:r>
-      <w:r>
-        <w:rPr>
-          <w:rFonts w:cs="David" w:hint="cs"/>
-          <w:rtl/>
-        </w:rPr>
-        <w:t xml:space="preserve"> מגדילה את מספר הפרמטרים הנלמדים. בניגוד לסעיף הקודם פעלנו בדרך זו כדי לטפל במצב אפשרי של </w:t>
-      </w:r>
-      <w:r>
-        <w:rPr>
-          <w:rFonts w:cs="David"/>
-        </w:rPr>
-        <w:t>underfitting</w:t>
-      </w:r>
-      <w:r>
-        <w:rPr>
-          <w:rFonts w:cs="David" w:hint="cs"/>
-          <w:rtl/>
-        </w:rPr>
-        <w:t>.</w:t>
-      </w:r>
-      <w:r>
-        <w:rPr>
-          <w:rFonts w:cs="David" w:hint="cs"/>
-          <w:rtl/>
-        </w:rPr>
-        <w:t xml:space="preserve"> בסעיף זה הגענו לביצועים הכי גבוהים לאורך הסימולציות.</w:t>
-      </w:r>
+        <w:t>Dense(</w:t>
+      </w:r>
+      <w:r>
+        <w:rPr>
+          <w:rFonts w:ascii="David" w:hAnsi="David" w:cs="David"/>
+        </w:rPr>
+        <w:t>256</w:t>
+      </w:r>
+      <w:r>
+        <w:rPr>
+          <w:rFonts w:ascii="David" w:hAnsi="David" w:cs="David"/>
+        </w:rPr>
+        <w:t>,activation=’</w:t>
+      </w:r>
+      <w:proofErr w:type="spellStart"/>
+      <w:r>
+        <w:rPr>
+          <w:rFonts w:ascii="David" w:hAnsi="David" w:cs="David"/>
+        </w:rPr>
+        <w:t>relu</w:t>
+      </w:r>
+      <w:proofErr w:type="spellEnd"/>
+      <w:r>
+        <w:rPr>
+          <w:rFonts w:ascii="David" w:hAnsi="David" w:cs="David"/>
+        </w:rPr>
+        <w:t>’)</w:t>
+      </w:r>
+    </w:p>
+    <w:p>
+      <w:pPr>
+        <w:pStyle w:val="ListParagraph"/>
+        <w:ind w:left="1080"/>
+        <w:rPr>
+          <w:rFonts w:ascii="David" w:hAnsi="David" w:cs="David"/>
+          <w:rtl/>
+        </w:rPr>
+      </w:pPr>
     </w:p>
     <w:p>
       <w:pPr>
@@ -2114,13 +2105,12 @@
       <w:r>
         <w:rPr>
           <w:rFonts w:ascii="David" w:hAnsi="David" w:cs="David"/>
-          <w:noProof/>
           <w:rtl/>
         </w:rPr>
         <w:drawing>
-          <wp:inline distT="0" distB="0" distL="0" distR="0" wp14:anchorId="7930F794" wp14:editId="781D95A4">
-            <wp:extent cx="2736894" cy="2362200"/>
-            <wp:effectExtent l="0" t="0" r="6350" b="0"/>
+          <wp:inline distT="0" distB="0" distL="0" distR="0" wp14:anchorId="7930F794" wp14:editId="6088AD65">
+            <wp:extent cx="3200847" cy="2762636"/>
+            <wp:effectExtent l="0" t="0" r="0" b="0"/>
             <wp:docPr id="19" name="Picture 19"/>
             <wp:cNvGraphicFramePr>
               <a:graphicFrameLocks xmlns:a="http://schemas.openxmlformats.org/drawingml/2006/main" noChangeAspect="1"/>
@@ -2141,7 +2131,7 @@
                   <pic:spPr>
                     <a:xfrm>
                       <a:off x="0" y="0"/>
-                      <a:ext cx="2747013" cy="2370934"/>
+                      <a:ext cx="3200847" cy="2762636"/>
                     </a:xfrm>
                     <a:prstGeom prst="rect">
                       <a:avLst/>
@@ -2169,14 +2159,27 @@
         <w:rPr>
           <w:rFonts w:ascii="David" w:hAnsi="David" w:cs="David"/>
         </w:rPr>
-        <w:t>Accuracy &amp; loss (14 epochs)</w:t>
-      </w:r>
-      <w:r>
-        <w:rPr>
-          <w:rFonts w:ascii="David" w:hAnsi="David" w:cs="David"/>
-          <w:rtl/>
-        </w:rPr>
-        <w:t xml:space="preserve"> :</w:t>
+        <w:t>Accuracy &amp; loss</w:t>
+      </w:r>
+      <w:r>
+        <w:rPr>
+          <w:rFonts w:ascii="David" w:hAnsi="David" w:cs="David"/>
+        </w:rPr>
+        <w:t xml:space="preserve"> (14 epochs)</w:t>
+      </w:r>
+      <w:r>
+        <w:rPr>
+          <w:rFonts w:ascii="David" w:hAnsi="David" w:cs="David"/>
+          <w:rtl/>
+        </w:rPr>
+        <w:t xml:space="preserve"> </w:t>
+      </w:r>
+      <w:r>
+        <w:rPr>
+          <w:rFonts w:ascii="David" w:hAnsi="David" w:cs="David"/>
+          <w:rtl/>
+        </w:rPr>
+        <w:t>:</w:t>
       </w:r>
     </w:p>
     <w:p>
@@ -2415,6 +2418,21 @@
     </w:p>
     <w:p>
       <w:pPr>
+        <w:rPr>
+          <w:rFonts w:ascii="David" w:hAnsi="David" w:cs="David"/>
+          <w:rtl/>
+        </w:rPr>
+      </w:pPr>
+      <w:r>
+        <w:rPr>
+          <w:rFonts w:ascii="David" w:hAnsi="David" w:cs="David"/>
+          <w:rtl/>
+        </w:rPr>
+        <w:br w:type="page"/>
+      </w:r>
+    </w:p>
+    <w:p>
+      <w:pPr>
         <w:pStyle w:val="ListParagraph"/>
         <w:numPr>
           <w:ilvl w:val="0"/>
@@ -2499,7 +2517,21 @@
         <w:rPr>
           <w:rFonts w:ascii="David" w:hAnsi="David" w:cs="David"/>
         </w:rPr>
-        <w:t>#units = (x,y,z)</w:t>
+        <w:t>#units = (</w:t>
+      </w:r>
+      <w:proofErr w:type="spellStart"/>
+      <w:r>
+        <w:rPr>
+          <w:rFonts w:ascii="David" w:hAnsi="David" w:cs="David"/>
+        </w:rPr>
+        <w:t>x,y,z</w:t>
+      </w:r>
+      <w:proofErr w:type="spellEnd"/>
+      <w:r>
+        <w:rPr>
+          <w:rFonts w:ascii="David" w:hAnsi="David" w:cs="David"/>
+        </w:rPr>
+        <w:t>)</w:t>
       </w:r>
       <w:r>
         <w:rPr>
@@ -2519,7 +2551,13 @@
         <w:rPr>
           <w:rFonts w:ascii="David" w:hAnsi="David" w:cs="David"/>
         </w:rPr>
-        <w:t>Dense(units=</w:t>
+        <w:t>Dense(</w:t>
+      </w:r>
+      <w:r>
+        <w:rPr>
+          <w:rFonts w:ascii="David" w:hAnsi="David" w:cs="David"/>
+        </w:rPr>
+        <w:t>units=</w:t>
       </w:r>
       <w:r>
         <w:rPr>
@@ -2533,7 +2571,39 @@
         <w:rPr>
           <w:rFonts w:ascii="David" w:hAnsi="David" w:cs="David"/>
         </w:rPr>
-        <w:t xml:space="preserve"> ,activation=’relu’), Dense(units=</w:t>
+        <w:t xml:space="preserve"> </w:t>
+      </w:r>
+      <w:r>
+        <w:rPr>
+          <w:rFonts w:ascii="David" w:hAnsi="David" w:cs="David"/>
+        </w:rPr>
+        <w:t>,activation=’</w:t>
+      </w:r>
+      <w:proofErr w:type="spellStart"/>
+      <w:r>
+        <w:rPr>
+          <w:rFonts w:ascii="David" w:hAnsi="David" w:cs="David"/>
+        </w:rPr>
+        <w:t>relu</w:t>
+      </w:r>
+      <w:proofErr w:type="spellEnd"/>
+      <w:r>
+        <w:rPr>
+          <w:rFonts w:ascii="David" w:hAnsi="David" w:cs="David"/>
+        </w:rPr>
+        <w:t>’)</w:t>
+      </w:r>
+      <w:r>
+        <w:rPr>
+          <w:rFonts w:ascii="David" w:hAnsi="David" w:cs="David"/>
+        </w:rPr>
+        <w:t xml:space="preserve">, </w:t>
+      </w:r>
+      <w:r>
+        <w:rPr>
+          <w:rFonts w:ascii="David" w:hAnsi="David" w:cs="David"/>
+        </w:rPr>
+        <w:t>Dense(units=</w:t>
       </w:r>
       <w:r>
         <w:rPr>
@@ -2547,7 +2617,33 @@
         <w:rPr>
           <w:rFonts w:ascii="David" w:hAnsi="David" w:cs="David"/>
         </w:rPr>
-        <w:t xml:space="preserve"> ,activation=’relu’), Dense(units=</w:t>
+        <w:t xml:space="preserve"> ,activation=’</w:t>
+      </w:r>
+      <w:proofErr w:type="spellStart"/>
+      <w:r>
+        <w:rPr>
+          <w:rFonts w:ascii="David" w:hAnsi="David" w:cs="David"/>
+        </w:rPr>
+        <w:t>relu</w:t>
+      </w:r>
+      <w:proofErr w:type="spellEnd"/>
+      <w:r>
+        <w:rPr>
+          <w:rFonts w:ascii="David" w:hAnsi="David" w:cs="David"/>
+        </w:rPr>
+        <w:t>’)</w:t>
+      </w:r>
+      <w:r>
+        <w:rPr>
+          <w:rFonts w:ascii="David" w:hAnsi="David" w:cs="David"/>
+        </w:rPr>
+        <w:t xml:space="preserve">, </w:t>
+      </w:r>
+      <w:r>
+        <w:rPr>
+          <w:rFonts w:ascii="David" w:hAnsi="David" w:cs="David"/>
+        </w:rPr>
+        <w:t>Dense(units=</w:t>
       </w:r>
       <w:r>
         <w:rPr>
@@ -2561,7 +2657,21 @@
         <w:rPr>
           <w:rFonts w:ascii="David" w:hAnsi="David" w:cs="David"/>
         </w:rPr>
-        <w:t xml:space="preserve"> ,activation=’relu’)</w:t>
+        <w:t xml:space="preserve"> ,activation=’</w:t>
+      </w:r>
+      <w:proofErr w:type="spellStart"/>
+      <w:r>
+        <w:rPr>
+          <w:rFonts w:ascii="David" w:hAnsi="David" w:cs="David"/>
+        </w:rPr>
+        <w:t>relu</w:t>
+      </w:r>
+      <w:proofErr w:type="spellEnd"/>
+      <w:r>
+        <w:rPr>
+          <w:rFonts w:ascii="David" w:hAnsi="David" w:cs="David"/>
+        </w:rPr>
+        <w:t>’)</w:t>
       </w:r>
     </w:p>
     <w:tbl>
@@ -2771,7 +2881,13 @@
               <w:rPr>
                 <w:rFonts w:ascii="David" w:hAnsi="David" w:cs="David"/>
               </w:rPr>
-              <w:t>,32</w:t>
+              <w:t>,</w:t>
+            </w:r>
+            <w:r>
+              <w:rPr>
+                <w:rFonts w:ascii="David" w:hAnsi="David" w:cs="David"/>
+              </w:rPr>
+              <w:t>32</w:t>
             </w:r>
             <w:r>
               <w:rPr>
@@ -2841,7 +2957,13 @@
               <w:rPr>
                 <w:rFonts w:ascii="David" w:hAnsi="David" w:cs="David"/>
               </w:rPr>
-              <w:t>,256</w:t>
+              <w:t>,</w:t>
+            </w:r>
+            <w:r>
+              <w:rPr>
+                <w:rFonts w:ascii="David" w:hAnsi="David" w:cs="David"/>
+              </w:rPr>
+              <w:t>256</w:t>
             </w:r>
             <w:r>
               <w:rPr>
@@ -3054,7 +3176,6 @@
       <w:r>
         <w:rPr>
           <w:rFonts w:ascii="David" w:hAnsi="David" w:cs="David"/>
-          <w:noProof/>
           <w:rtl/>
         </w:rPr>
         <w:drawing>
@@ -3115,7 +3236,13 @@
         <w:rPr>
           <w:rFonts w:ascii="David" w:hAnsi="David" w:cs="David"/>
         </w:rPr>
-        <w:t xml:space="preserve"> (14 epochs)</w:t>
+        <w:t xml:space="preserve"> </w:t>
+      </w:r>
+      <w:r>
+        <w:rPr>
+          <w:rFonts w:ascii="David" w:hAnsi="David" w:cs="David"/>
+        </w:rPr>
+        <w:t>(14 epochs)</w:t>
       </w:r>
       <w:r>
         <w:rPr>
@@ -3541,7 +3668,13 @@
               <w:rPr>
                 <w:rFonts w:ascii="David" w:hAnsi="David" w:cs="David"/>
               </w:rPr>
-              <w:t>0. 00002</w:t>
+              <w:t xml:space="preserve">0. </w:t>
+            </w:r>
+            <w:r>
+              <w:rPr>
+                <w:rFonts w:ascii="David" w:hAnsi="David" w:cs="David"/>
+              </w:rPr>
+              <w:t>00002</w:t>
             </w:r>
           </w:p>
         </w:tc>
@@ -3906,7 +4039,6 @@
       <w:r>
         <w:rPr>
           <w:rFonts w:ascii="David" w:hAnsi="David" w:cs="David"/>
-          <w:noProof/>
           <w:rtl/>
         </w:rPr>
         <w:drawing>
@@ -4145,11 +4277,19 @@
         </w:rPr>
         <w:t xml:space="preserve"> ו </w:t>
       </w:r>
-      <w:r>
-        <w:rPr>
-          <w:rFonts w:ascii="David" w:hAnsi="David" w:cs="David"/>
-        </w:rPr>
-        <w:t>nesterov momentum</w:t>
+      <w:proofErr w:type="spellStart"/>
+      <w:r>
+        <w:rPr>
+          <w:rFonts w:ascii="David" w:hAnsi="David" w:cs="David"/>
+        </w:rPr>
+        <w:t>nesterov</w:t>
+      </w:r>
+      <w:proofErr w:type="spellEnd"/>
+      <w:r>
+        <w:rPr>
+          <w:rFonts w:ascii="David" w:hAnsi="David" w:cs="David"/>
+        </w:rPr>
+        <w:t xml:space="preserve"> momentum</w:t>
       </w:r>
       <w:r>
         <w:rPr>
@@ -4807,7 +4947,6 @@
       <w:r>
         <w:rPr>
           <w:rFonts w:ascii="David" w:hAnsi="David" w:cs="David"/>
-          <w:noProof/>
           <w:rtl/>
         </w:rPr>
         <w:drawing>
@@ -5653,7 +5792,6 @@
       <w:r>
         <w:rPr>
           <w:rFonts w:ascii="David" w:hAnsi="David" w:cs="David"/>
-          <w:noProof/>
           <w:rtl/>
         </w:rPr>
         <w:drawing>
@@ -6061,7 +6199,14 @@
           <w:rFonts w:ascii="David" w:hAnsi="David" w:cs="David"/>
           <w:rtl/>
         </w:rPr>
-        <w:t xml:space="preserve">ביצועי הרשת עם אופטימייזר </w:t>
+        <w:t>ביצועי הרשת עם אופטימייזר</w:t>
+      </w:r>
+      <w:r>
+        <w:rPr>
+          <w:rFonts w:ascii="David" w:hAnsi="David" w:cs="David"/>
+          <w:rtl/>
+        </w:rPr>
+        <w:t xml:space="preserve"> </w:t>
       </w:r>
       <w:r>
         <w:rPr>
@@ -6512,7 +6657,6 @@
       <w:r>
         <w:rPr>
           <w:rFonts w:ascii="David" w:hAnsi="David" w:cs="David"/>
-          <w:noProof/>
           <w:rtl/>
         </w:rPr>
         <w:drawing>
@@ -6806,12 +6950,14 @@
         </w:rPr>
         <w:t xml:space="preserve">הפעלת מנגון </w:t>
       </w:r>
+      <w:proofErr w:type="spellStart"/>
       <w:r>
         <w:rPr>
           <w:rFonts w:ascii="David" w:hAnsi="David" w:cs="David"/>
         </w:rPr>
         <w:t>Earlystopping</w:t>
       </w:r>
+      <w:proofErr w:type="spellEnd"/>
       <w:r>
         <w:rPr>
           <w:rFonts w:ascii="David" w:hAnsi="David" w:cs="David"/>
@@ -6845,7 +6991,14 @@
           <w:rFonts w:ascii="David" w:hAnsi="David" w:cs="David"/>
           <w:rtl/>
         </w:rPr>
-        <w:t xml:space="preserve">משימה 2 סעיף 1.ב - המערכת רצה </w:t>
+        <w:t>משימה 2 סעיף 1.ב</w:t>
+      </w:r>
+      <w:r>
+        <w:rPr>
+          <w:rFonts w:ascii="David" w:hAnsi="David" w:cs="David"/>
+          <w:rtl/>
+        </w:rPr>
+        <w:t xml:space="preserve"> - המערכת רצה </w:t>
       </w:r>
       <w:r>
         <w:rPr>
@@ -6884,7 +7037,6 @@
       <w:r>
         <w:rPr>
           <w:rFonts w:ascii="David" w:hAnsi="David" w:cs="David"/>
-          <w:noProof/>
           <w:rtl/>
         </w:rPr>
         <w:drawing>
@@ -6957,12 +7109,14 @@
         </w:rPr>
         <w:t xml:space="preserve"> והפעלנו מנגנון </w:t>
       </w:r>
+      <w:proofErr w:type="spellStart"/>
       <w:r>
         <w:rPr>
           <w:rFonts w:ascii="David" w:hAnsi="David" w:cs="David"/>
         </w:rPr>
         <w:t>Earlystopping</w:t>
       </w:r>
+      <w:proofErr w:type="spellEnd"/>
       <w:r>
         <w:rPr>
           <w:rFonts w:ascii="David" w:hAnsi="David" w:cs="David"/>

</xml_diff>